<commit_message>
Merge Arc2 into ARCHITECTURE
</commit_message>
<xml_diff>
--- a/docs/vision/doc/ARCHITECTURE.docx
+++ b/docs/vision/doc/ARCHITECTURE.docx
@@ -73,18 +73,7 @@
           <w:szCs w:val="24"/>
           <w:rtl/>
         </w:rPr>
-        <w:t>ממשק תכנות יישום</w:t>
-      </w:r>
-      <w:r>
-        <w:rPr>
-          <w:rFonts w:hint="cs"/>
-          <w:b/>
-          <w:bCs/>
-          <w:sz w:val="24"/>
-          <w:szCs w:val="24"/>
-          <w:rtl/>
-        </w:rPr>
-        <w:t xml:space="preserve"> של </w:t>
+        <w:t xml:space="preserve">ממשק תכנות יישום של </w:t>
       </w:r>
       <w:r>
         <w:rPr>
@@ -231,7 +220,6 @@
         <w:bidi/>
         <w:jc w:val="both"/>
         <w:rPr>
-          <w:rFonts w:hint="cs"/>
           <w:b/>
           <w:bCs/>
           <w:sz w:val="24"/>
@@ -419,23 +407,47 @@
         <w:bidi/>
         <w:jc w:val="both"/>
         <w:rPr>
-          <w:rFonts w:hint="cs"/>
-          <w:sz w:val="24"/>
-          <w:szCs w:val="24"/>
-          <w:rtl/>
-        </w:rPr>
-      </w:pPr>
+          <w:sz w:val="24"/>
+          <w:szCs w:val="24"/>
+        </w:rPr>
+      </w:pPr>
+      <w:r>
+        <w:rPr>
+          <w:rFonts w:hint="cs"/>
+          <w:sz w:val="24"/>
+          <w:szCs w:val="24"/>
+          <w:u w:val="single"/>
+          <w:rtl/>
+        </w:rPr>
+        <w:t>רכיב תקשורת עם שרת הרשתות העצביות</w:t>
+      </w:r>
+      <w:r>
+        <w:rPr>
+          <w:rFonts w:hint="cs"/>
+          <w:sz w:val="24"/>
+          <w:szCs w:val="24"/>
+          <w:rtl/>
+        </w:rPr>
+        <w:t xml:space="preserve"> </w:t>
+      </w:r>
+      <w:r>
+        <w:rPr>
+          <w:sz w:val="24"/>
+          <w:szCs w:val="24"/>
+          <w:rtl/>
+        </w:rPr>
+        <w:t>–</w:t>
+      </w:r>
+      <w:r>
+        <w:rPr>
+          <w:rFonts w:hint="cs"/>
+          <w:sz w:val="24"/>
+          <w:szCs w:val="24"/>
+          <w:rtl/>
+        </w:rPr>
+        <w:t xml:space="preserve"> רכיב שיוכל לשלוח בקשות לשרת ממשק התכנות היישומי, </w:t>
+      </w:r>
       <w:bookmarkStart w:id="0" w:name="_GoBack"/>
-      <w:r>
-        <w:rPr>
-          <w:rFonts w:hint="cs"/>
-          <w:sz w:val="24"/>
-          <w:szCs w:val="24"/>
-          <w:u w:val="single"/>
-          <w:rtl/>
-        </w:rPr>
-        <w:t>רכיב תקשורת עם שרת הרשתות העצביות</w:t>
-      </w:r>
       <w:bookmarkEnd w:id="0"/>
       <w:r>
         <w:rPr>
@@ -444,24 +456,7 @@
           <w:szCs w:val="24"/>
           <w:rtl/>
         </w:rPr>
-        <w:t xml:space="preserve"> </w:t>
-      </w:r>
-      <w:r>
-        <w:rPr>
-          <w:sz w:val="24"/>
-          <w:szCs w:val="24"/>
-          <w:rtl/>
-        </w:rPr>
-        <w:t>–</w:t>
-      </w:r>
-      <w:r>
-        <w:rPr>
-          <w:rFonts w:hint="cs"/>
-          <w:sz w:val="24"/>
-          <w:szCs w:val="24"/>
-          <w:rtl/>
-        </w:rPr>
-        <w:t xml:space="preserve"> רכיב שיוכל לשלוח בקשות לשרת ממשק התכנות היישומי, ובכך יוכל ללמד אותו לגבי </w:t>
+        <w:t xml:space="preserve">ובכך יוכל ללמד אותו לגבי </w:t>
       </w:r>
       <w:r>
         <w:rPr>
@@ -472,6 +467,255 @@
         </w:rPr>
         <w:t>מדורים חדשים ותמונות חדשות.</w:t>
       </w:r>
+    </w:p>
+    <w:p>
+      <w:pPr>
+        <w:bidi/>
+        <w:rPr>
+          <w:rFonts w:asciiTheme="minorBidi" w:hAnsiTheme="minorBidi"/>
+          <w:b/>
+          <w:bCs/>
+          <w:sz w:val="24"/>
+          <w:szCs w:val="24"/>
+        </w:rPr>
+      </w:pPr>
+      <w:r>
+        <w:rPr>
+          <w:rFonts w:asciiTheme="minorBidi" w:hAnsiTheme="minorBidi"/>
+          <w:b/>
+          <w:bCs/>
+          <w:sz w:val="24"/>
+          <w:szCs w:val="24"/>
+          <w:rtl/>
+        </w:rPr>
+        <w:t>ממשק חזותי למחשב</w:t>
+      </w:r>
+    </w:p>
+    <w:p>
+      <w:pPr>
+        <w:pStyle w:val="ListParagraph"/>
+        <w:numPr>
+          <w:ilvl w:val="0"/>
+          <w:numId w:val="4"/>
+        </w:numPr>
+        <w:bidi/>
+        <w:spacing w:line="256" w:lineRule="auto"/>
+        <w:rPr>
+          <w:rFonts w:asciiTheme="minorBidi" w:hAnsiTheme="minorBidi"/>
+          <w:sz w:val="24"/>
+          <w:szCs w:val="24"/>
+          <w:rtl/>
+        </w:rPr>
+      </w:pPr>
+      <w:r>
+        <w:rPr>
+          <w:rFonts w:asciiTheme="minorBidi" w:hAnsiTheme="minorBidi"/>
+          <w:sz w:val="24"/>
+          <w:szCs w:val="24"/>
+          <w:rtl/>
+        </w:rPr>
+        <w:t>ממשק גרפי המציג תמונות וטוען תמונות מהמחשב ומציב מידע מהשרת.</w:t>
+      </w:r>
+    </w:p>
+    <w:p>
+      <w:pPr>
+        <w:pStyle w:val="ListParagraph"/>
+        <w:numPr>
+          <w:ilvl w:val="0"/>
+          <w:numId w:val="4"/>
+        </w:numPr>
+        <w:bidi/>
+        <w:spacing w:line="256" w:lineRule="auto"/>
+        <w:rPr>
+          <w:rFonts w:asciiTheme="minorBidi" w:hAnsiTheme="minorBidi"/>
+          <w:sz w:val="24"/>
+          <w:szCs w:val="24"/>
+        </w:rPr>
+      </w:pPr>
+      <w:r>
+        <w:rPr>
+          <w:rFonts w:asciiTheme="minorBidi" w:hAnsiTheme="minorBidi"/>
+          <w:sz w:val="24"/>
+          <w:szCs w:val="24"/>
+          <w:rtl/>
+        </w:rPr>
+        <w:t>רכיב תקשורת השולח תמונות לשרת ומקבל מידע מהשרת.</w:t>
+      </w:r>
+    </w:p>
+    <w:p>
+      <w:pPr>
+        <w:pStyle w:val="ListParagraph"/>
+        <w:numPr>
+          <w:ilvl w:val="0"/>
+          <w:numId w:val="4"/>
+        </w:numPr>
+        <w:bidi/>
+        <w:spacing w:line="256" w:lineRule="auto"/>
+        <w:rPr>
+          <w:rFonts w:asciiTheme="minorBidi" w:hAnsiTheme="minorBidi"/>
+          <w:sz w:val="24"/>
+          <w:szCs w:val="24"/>
+        </w:rPr>
+      </w:pPr>
+      <w:r>
+        <w:rPr>
+          <w:rFonts w:asciiTheme="minorBidi" w:hAnsiTheme="minorBidi"/>
+          <w:sz w:val="24"/>
+          <w:szCs w:val="24"/>
+          <w:rtl/>
+        </w:rPr>
+        <w:t>רכיב תקשורת ל</w:t>
+      </w:r>
+      <w:r>
+        <w:rPr>
+          <w:rFonts w:asciiTheme="minorBidi" w:hAnsiTheme="minorBidi"/>
+          <w:sz w:val="24"/>
+          <w:szCs w:val="24"/>
+        </w:rPr>
+        <w:t>API</w:t>
+      </w:r>
+      <w:r>
+        <w:rPr>
+          <w:rFonts w:asciiTheme="minorBidi" w:hAnsiTheme="minorBidi"/>
+          <w:sz w:val="24"/>
+          <w:szCs w:val="24"/>
+          <w:rtl/>
+        </w:rPr>
+        <w:t xml:space="preserve"> הרץ על המחשב המקומי, המקבל ושולח מידע ממנו.</w:t>
+      </w:r>
+    </w:p>
+    <w:p>
+      <w:pPr>
+        <w:pStyle w:val="ListParagraph"/>
+        <w:bidi/>
+        <w:rPr>
+          <w:rFonts w:asciiTheme="minorBidi" w:hAnsiTheme="minorBidi"/>
+          <w:sz w:val="24"/>
+          <w:szCs w:val="24"/>
+        </w:rPr>
+      </w:pPr>
+    </w:p>
+    <w:p>
+      <w:pPr>
+        <w:pStyle w:val="ListParagraph"/>
+        <w:bidi/>
+        <w:rPr>
+          <w:rFonts w:asciiTheme="minorBidi" w:hAnsiTheme="minorBidi"/>
+          <w:sz w:val="24"/>
+          <w:szCs w:val="24"/>
+          <w:rtl/>
+        </w:rPr>
+      </w:pPr>
+    </w:p>
+    <w:p>
+      <w:pPr>
+        <w:bidi/>
+        <w:rPr>
+          <w:rFonts w:asciiTheme="minorBidi" w:hAnsiTheme="minorBidi"/>
+          <w:b/>
+          <w:bCs/>
+          <w:sz w:val="24"/>
+          <w:szCs w:val="24"/>
+        </w:rPr>
+      </w:pPr>
+      <w:r>
+        <w:rPr>
+          <w:rFonts w:asciiTheme="minorBidi" w:hAnsiTheme="minorBidi"/>
+          <w:b/>
+          <w:bCs/>
+          <w:sz w:val="24"/>
+          <w:szCs w:val="24"/>
+          <w:rtl/>
+        </w:rPr>
+        <w:t>רכיב האפליקציה</w:t>
+      </w:r>
+    </w:p>
+    <w:p>
+      <w:pPr>
+        <w:pStyle w:val="ListParagraph"/>
+        <w:numPr>
+          <w:ilvl w:val="0"/>
+          <w:numId w:val="5"/>
+        </w:numPr>
+        <w:bidi/>
+        <w:spacing w:line="256" w:lineRule="auto"/>
+        <w:rPr>
+          <w:rFonts w:asciiTheme="minorBidi" w:hAnsiTheme="minorBidi"/>
+          <w:sz w:val="24"/>
+          <w:szCs w:val="24"/>
+          <w:rtl/>
+        </w:rPr>
+      </w:pPr>
+      <w:r>
+        <w:rPr>
+          <w:rFonts w:asciiTheme="minorBidi" w:hAnsiTheme="minorBidi"/>
+          <w:sz w:val="24"/>
+          <w:szCs w:val="24"/>
+          <w:rtl/>
+        </w:rPr>
+        <w:t>רכיב התחברות/הרשמה הכולל אפשרות להכנסת פרטים להתחברות/הרשמה.</w:t>
+      </w:r>
+    </w:p>
+    <w:p>
+      <w:pPr>
+        <w:pStyle w:val="ListParagraph"/>
+        <w:numPr>
+          <w:ilvl w:val="0"/>
+          <w:numId w:val="5"/>
+        </w:numPr>
+        <w:bidi/>
+        <w:spacing w:line="256" w:lineRule="auto"/>
+        <w:rPr>
+          <w:rFonts w:asciiTheme="minorBidi" w:hAnsiTheme="minorBidi"/>
+          <w:sz w:val="24"/>
+          <w:szCs w:val="24"/>
+        </w:rPr>
+      </w:pPr>
+      <w:r>
+        <w:rPr>
+          <w:rFonts w:asciiTheme="minorBidi" w:hAnsiTheme="minorBidi"/>
+          <w:sz w:val="24"/>
+          <w:szCs w:val="24"/>
+          <w:rtl/>
+        </w:rPr>
+        <w:t>רכיב משחק המציג תמונות שמגיעות מהשרת ומאפשר למשתמש להכניס הגדרה.</w:t>
+      </w:r>
+    </w:p>
+    <w:p>
+      <w:pPr>
+        <w:pStyle w:val="ListParagraph"/>
+        <w:numPr>
+          <w:ilvl w:val="0"/>
+          <w:numId w:val="5"/>
+        </w:numPr>
+        <w:bidi/>
+        <w:spacing w:line="256" w:lineRule="auto"/>
+        <w:rPr>
+          <w:rFonts w:asciiTheme="minorBidi" w:hAnsiTheme="minorBidi"/>
+          <w:sz w:val="24"/>
+          <w:szCs w:val="24"/>
+        </w:rPr>
+      </w:pPr>
+      <w:r>
+        <w:rPr>
+          <w:rFonts w:asciiTheme="minorBidi" w:hAnsiTheme="minorBidi"/>
+          <w:sz w:val="24"/>
+          <w:szCs w:val="24"/>
+          <w:rtl/>
+        </w:rPr>
+        <w:t>רכיב תקשורת המאפשר שליחת מידע מהאפליקציה לשרת וקבלת מידע מהשרת לאפליקציה.</w:t>
+      </w:r>
+    </w:p>
+    <w:p>
+      <w:pPr>
+        <w:bidi/>
+        <w:jc w:val="both"/>
+        <w:rPr>
+          <w:sz w:val="24"/>
+          <w:szCs w:val="24"/>
+          <w:rtl/>
+        </w:rPr>
+      </w:pPr>
     </w:p>
     <w:sectPr>
       <w:pgSz w:w="12240" w:h="15840"/>
@@ -664,6 +908,178 @@
     </w:lvl>
   </w:abstractNum>
   <w:abstractNum w:abstractNumId="2" w15:restartNumberingAfterBreak="0">
+    <w:nsid w:val="654547F3"/>
+    <w:multiLevelType w:val="hybridMultilevel"/>
+    <w:tmpl w:val="84CC1FF2"/>
+    <w:lvl w:ilvl="0" w:tplc="0409000F">
+      <w:start w:val="1"/>
+      <w:numFmt w:val="decimal"/>
+      <w:lvlText w:val="%1."/>
+      <w:lvlJc w:val="left"/>
+      <w:pPr>
+        <w:ind w:left="720" w:hanging="360"/>
+      </w:pPr>
+    </w:lvl>
+    <w:lvl w:ilvl="1" w:tplc="04090019">
+      <w:start w:val="1"/>
+      <w:numFmt w:val="lowerLetter"/>
+      <w:lvlText w:val="%2."/>
+      <w:lvlJc w:val="left"/>
+      <w:pPr>
+        <w:ind w:left="1440" w:hanging="360"/>
+      </w:pPr>
+    </w:lvl>
+    <w:lvl w:ilvl="2" w:tplc="0409001B">
+      <w:start w:val="1"/>
+      <w:numFmt w:val="lowerRoman"/>
+      <w:lvlText w:val="%3."/>
+      <w:lvlJc w:val="right"/>
+      <w:pPr>
+        <w:ind w:left="2160" w:hanging="180"/>
+      </w:pPr>
+    </w:lvl>
+    <w:lvl w:ilvl="3" w:tplc="0409000F">
+      <w:start w:val="1"/>
+      <w:numFmt w:val="decimal"/>
+      <w:lvlText w:val="%4."/>
+      <w:lvlJc w:val="left"/>
+      <w:pPr>
+        <w:ind w:left="2880" w:hanging="360"/>
+      </w:pPr>
+    </w:lvl>
+    <w:lvl w:ilvl="4" w:tplc="04090019">
+      <w:start w:val="1"/>
+      <w:numFmt w:val="lowerLetter"/>
+      <w:lvlText w:val="%5."/>
+      <w:lvlJc w:val="left"/>
+      <w:pPr>
+        <w:ind w:left="3600" w:hanging="360"/>
+      </w:pPr>
+    </w:lvl>
+    <w:lvl w:ilvl="5" w:tplc="0409001B">
+      <w:start w:val="1"/>
+      <w:numFmt w:val="lowerRoman"/>
+      <w:lvlText w:val="%6."/>
+      <w:lvlJc w:val="right"/>
+      <w:pPr>
+        <w:ind w:left="4320" w:hanging="180"/>
+      </w:pPr>
+    </w:lvl>
+    <w:lvl w:ilvl="6" w:tplc="0409000F">
+      <w:start w:val="1"/>
+      <w:numFmt w:val="decimal"/>
+      <w:lvlText w:val="%7."/>
+      <w:lvlJc w:val="left"/>
+      <w:pPr>
+        <w:ind w:left="5040" w:hanging="360"/>
+      </w:pPr>
+    </w:lvl>
+    <w:lvl w:ilvl="7" w:tplc="04090019">
+      <w:start w:val="1"/>
+      <w:numFmt w:val="lowerLetter"/>
+      <w:lvlText w:val="%8."/>
+      <w:lvlJc w:val="left"/>
+      <w:pPr>
+        <w:ind w:left="5760" w:hanging="360"/>
+      </w:pPr>
+    </w:lvl>
+    <w:lvl w:ilvl="8" w:tplc="0409001B">
+      <w:start w:val="1"/>
+      <w:numFmt w:val="lowerRoman"/>
+      <w:lvlText w:val="%9."/>
+      <w:lvlJc w:val="right"/>
+      <w:pPr>
+        <w:ind w:left="6480" w:hanging="180"/>
+      </w:pPr>
+    </w:lvl>
+  </w:abstractNum>
+  <w:abstractNum w:abstractNumId="3" w15:restartNumberingAfterBreak="0">
+    <w:nsid w:val="6C2047F3"/>
+    <w:multiLevelType w:val="hybridMultilevel"/>
+    <w:tmpl w:val="09345874"/>
+    <w:lvl w:ilvl="0" w:tplc="0409000F">
+      <w:start w:val="1"/>
+      <w:numFmt w:val="decimal"/>
+      <w:lvlText w:val="%1."/>
+      <w:lvlJc w:val="left"/>
+      <w:pPr>
+        <w:ind w:left="720" w:hanging="360"/>
+      </w:pPr>
+    </w:lvl>
+    <w:lvl w:ilvl="1" w:tplc="04090019">
+      <w:start w:val="1"/>
+      <w:numFmt w:val="lowerLetter"/>
+      <w:lvlText w:val="%2."/>
+      <w:lvlJc w:val="left"/>
+      <w:pPr>
+        <w:ind w:left="1440" w:hanging="360"/>
+      </w:pPr>
+    </w:lvl>
+    <w:lvl w:ilvl="2" w:tplc="0409001B">
+      <w:start w:val="1"/>
+      <w:numFmt w:val="lowerRoman"/>
+      <w:lvlText w:val="%3."/>
+      <w:lvlJc w:val="right"/>
+      <w:pPr>
+        <w:ind w:left="2160" w:hanging="180"/>
+      </w:pPr>
+    </w:lvl>
+    <w:lvl w:ilvl="3" w:tplc="0409000F">
+      <w:start w:val="1"/>
+      <w:numFmt w:val="decimal"/>
+      <w:lvlText w:val="%4."/>
+      <w:lvlJc w:val="left"/>
+      <w:pPr>
+        <w:ind w:left="2880" w:hanging="360"/>
+      </w:pPr>
+    </w:lvl>
+    <w:lvl w:ilvl="4" w:tplc="04090019">
+      <w:start w:val="1"/>
+      <w:numFmt w:val="lowerLetter"/>
+      <w:lvlText w:val="%5."/>
+      <w:lvlJc w:val="left"/>
+      <w:pPr>
+        <w:ind w:left="3600" w:hanging="360"/>
+      </w:pPr>
+    </w:lvl>
+    <w:lvl w:ilvl="5" w:tplc="0409001B">
+      <w:start w:val="1"/>
+      <w:numFmt w:val="lowerRoman"/>
+      <w:lvlText w:val="%6."/>
+      <w:lvlJc w:val="right"/>
+      <w:pPr>
+        <w:ind w:left="4320" w:hanging="180"/>
+      </w:pPr>
+    </w:lvl>
+    <w:lvl w:ilvl="6" w:tplc="0409000F">
+      <w:start w:val="1"/>
+      <w:numFmt w:val="decimal"/>
+      <w:lvlText w:val="%7."/>
+      <w:lvlJc w:val="left"/>
+      <w:pPr>
+        <w:ind w:left="5040" w:hanging="360"/>
+      </w:pPr>
+    </w:lvl>
+    <w:lvl w:ilvl="7" w:tplc="04090019">
+      <w:start w:val="1"/>
+      <w:numFmt w:val="lowerLetter"/>
+      <w:lvlText w:val="%8."/>
+      <w:lvlJc w:val="left"/>
+      <w:pPr>
+        <w:ind w:left="5760" w:hanging="360"/>
+      </w:pPr>
+    </w:lvl>
+    <w:lvl w:ilvl="8" w:tplc="0409001B">
+      <w:start w:val="1"/>
+      <w:numFmt w:val="lowerRoman"/>
+      <w:lvlText w:val="%9."/>
+      <w:lvlJc w:val="right"/>
+      <w:pPr>
+        <w:ind w:left="6480" w:hanging="180"/>
+      </w:pPr>
+    </w:lvl>
+  </w:abstractNum>
+  <w:abstractNum w:abstractNumId="4" w15:restartNumberingAfterBreak="0">
     <w:nsid w:val="73DA45F7"/>
     <w:multiLevelType w:val="hybridMultilevel"/>
     <w:tmpl w:val="75BE7CF4"/>
@@ -759,7 +1175,67 @@
     <w:abstractNumId w:val="1"/>
   </w:num>
   <w:num w:numId="3">
+    <w:abstractNumId w:val="4"/>
+  </w:num>
+  <w:num w:numId="4">
+    <w:abstractNumId w:val="3"/>
+    <w:lvlOverride w:ilvl="0">
+      <w:startOverride w:val="1"/>
+    </w:lvlOverride>
+    <w:lvlOverride w:ilvl="1">
+      <w:startOverride w:val="1"/>
+    </w:lvlOverride>
+    <w:lvlOverride w:ilvl="2">
+      <w:startOverride w:val="1"/>
+    </w:lvlOverride>
+    <w:lvlOverride w:ilvl="3">
+      <w:startOverride w:val="1"/>
+    </w:lvlOverride>
+    <w:lvlOverride w:ilvl="4">
+      <w:startOverride w:val="1"/>
+    </w:lvlOverride>
+    <w:lvlOverride w:ilvl="5">
+      <w:startOverride w:val="1"/>
+    </w:lvlOverride>
+    <w:lvlOverride w:ilvl="6">
+      <w:startOverride w:val="1"/>
+    </w:lvlOverride>
+    <w:lvlOverride w:ilvl="7">
+      <w:startOverride w:val="1"/>
+    </w:lvlOverride>
+    <w:lvlOverride w:ilvl="8">
+      <w:startOverride w:val="1"/>
+    </w:lvlOverride>
+  </w:num>
+  <w:num w:numId="5">
     <w:abstractNumId w:val="2"/>
+    <w:lvlOverride w:ilvl="0">
+      <w:startOverride w:val="1"/>
+    </w:lvlOverride>
+    <w:lvlOverride w:ilvl="1">
+      <w:startOverride w:val="1"/>
+    </w:lvlOverride>
+    <w:lvlOverride w:ilvl="2">
+      <w:startOverride w:val="1"/>
+    </w:lvlOverride>
+    <w:lvlOverride w:ilvl="3">
+      <w:startOverride w:val="1"/>
+    </w:lvlOverride>
+    <w:lvlOverride w:ilvl="4">
+      <w:startOverride w:val="1"/>
+    </w:lvlOverride>
+    <w:lvlOverride w:ilvl="5">
+      <w:startOverride w:val="1"/>
+    </w:lvlOverride>
+    <w:lvlOverride w:ilvl="6">
+      <w:startOverride w:val="1"/>
+    </w:lvlOverride>
+    <w:lvlOverride w:ilvl="7">
+      <w:startOverride w:val="1"/>
+    </w:lvlOverride>
+    <w:lvlOverride w:ilvl="8">
+      <w:startOverride w:val="1"/>
+    </w:lvlOverride>
   </w:num>
 </w:numbering>
 </file>

</xml_diff>

<commit_message>
Merge Shai's work (-f)
</commit_message>
<xml_diff>
--- a/docs/vision/doc/ARCHITECTURE.docx
+++ b/docs/vision/doc/ARCHITECTURE.docx
@@ -672,44 +672,24 @@
           <w:u w:val="single"/>
           <w:rtl/>
         </w:rPr>
-        <w:t xml:space="preserve">ממשק </w:t>
+        <w:t>ממשק גרפי המציג תמונות וטוען תמונות מהמחשב ומציב מידע מהשרת</w:t>
       </w:r>
       <w:r>
         <w:rPr>
           <w:rFonts w:asciiTheme="minorBidi" w:hAnsiTheme="minorBidi" w:hint="cs"/>
           <w:sz w:val="24"/>
           <w:szCs w:val="24"/>
-          <w:u w:val="single"/>
-          <w:rtl/>
-        </w:rPr>
-        <w:t>חזותי</w:t>
-      </w:r>
-      <w:r>
-        <w:rPr>
-          <w:rFonts w:asciiTheme="minorBidi" w:hAnsiTheme="minorBidi"/>
-          <w:sz w:val="24"/>
-          <w:szCs w:val="24"/>
-          <w:rtl/>
-        </w:rPr>
-        <w:t xml:space="preserve"> </w:t>
+          <w:rtl/>
+        </w:rPr>
+        <w:t>- ממשק דרכו ניתן להעלות תמונה דרך פקד בו נפתחת אפשרות לבחירת תמונה מהגלריה, ותיבות תמונה בהן מוצגות תמונות המתקבלות מהשרת. ייכתב ב.</w:t>
       </w:r>
       <w:r>
         <w:rPr>
           <w:rFonts w:asciiTheme="minorBidi" w:hAnsiTheme="minorBidi" w:hint="cs"/>
           <w:sz w:val="24"/>
           <w:szCs w:val="24"/>
-          <w:rtl/>
-        </w:rPr>
-        <w:t xml:space="preserve">- </w:t>
-      </w:r>
-      <w:r>
-        <w:rPr>
-          <w:rFonts w:asciiTheme="minorBidi" w:hAnsiTheme="minorBidi"/>
-          <w:sz w:val="24"/>
-          <w:szCs w:val="24"/>
-          <w:rtl/>
-        </w:rPr>
-        <w:t>מציג תמונות וטוען תמונות מהמחשב ומציב מידע מהשרת.</w:t>
+        </w:rPr>
+        <w:t>NET</w:t>
       </w:r>
       <w:r>
         <w:rPr>
@@ -718,7 +698,7 @@
           <w:szCs w:val="24"/>
           <w:rtl/>
         </w:rPr>
-        <w:t xml:space="preserve"> מכיל את כל התכנים החזותיים של היישומון ואת העיצוב הכולל.</w:t>
+        <w:t>.</w:t>
       </w:r>
     </w:p>
     <w:p>
@@ -734,23 +714,54 @@
           <w:rFonts w:asciiTheme="minorBidi" w:hAnsiTheme="minorBidi"/>
           <w:sz w:val="24"/>
           <w:szCs w:val="24"/>
-        </w:rPr>
-      </w:pPr>
-      <w:r>
-        <w:rPr>
-          <w:rFonts w:asciiTheme="minorBidi" w:hAnsiTheme="minorBidi"/>
-          <w:sz w:val="24"/>
-          <w:szCs w:val="24"/>
-          <w:u w:val="single"/>
-          <w:rtl/>
-        </w:rPr>
-        <w:t>רכיב תקשורת</w:t>
-      </w:r>
-      <w:r>
-        <w:rPr>
-          <w:rFonts w:asciiTheme="minorBidi" w:hAnsiTheme="minorBidi"/>
-          <w:sz w:val="24"/>
-          <w:szCs w:val="24"/>
+          <w:u w:val="single"/>
+        </w:rPr>
+      </w:pPr>
+      <w:r>
+        <w:rPr>
+          <w:rFonts w:asciiTheme="minorBidi" w:hAnsiTheme="minorBidi"/>
+          <w:sz w:val="24"/>
+          <w:szCs w:val="24"/>
+          <w:u w:val="single"/>
+          <w:rtl/>
+        </w:rPr>
+        <w:t>רכיב תקשורת השו</w:t>
+      </w:r>
+      <w:r>
+        <w:rPr>
+          <w:rFonts w:asciiTheme="minorBidi" w:hAnsiTheme="minorBidi"/>
+          <w:sz w:val="24"/>
+          <w:szCs w:val="24"/>
+          <w:u w:val="single"/>
+          <w:rtl/>
+        </w:rPr>
+        <w:t>לח תמונות לשרת ומקבל מידע מהשרת</w:t>
+      </w:r>
+      <w:r>
+        <w:rPr>
+          <w:rFonts w:asciiTheme="minorBidi" w:hAnsiTheme="minorBidi" w:hint="cs"/>
+          <w:sz w:val="24"/>
+          <w:szCs w:val="24"/>
+          <w:u w:val="single"/>
+          <w:rtl/>
+        </w:rPr>
+        <w:t>-</w:t>
+      </w:r>
+      <w:r>
+        <w:rPr>
+          <w:rFonts w:asciiTheme="minorBidi" w:hAnsiTheme="minorBidi" w:hint="cs"/>
+          <w:sz w:val="24"/>
+          <w:szCs w:val="24"/>
+          <w:rtl/>
+        </w:rPr>
+        <w:t xml:space="preserve"> רכיב המכיל פונקציות האחראיות על שליחת מידע ועל קבלת מידע </w:t>
+      </w:r>
+      <w:r>
+        <w:rPr>
+          <w:rFonts w:asciiTheme="minorBidi" w:hAnsiTheme="minorBidi" w:hint="cs"/>
+          <w:sz w:val="24"/>
+          <w:szCs w:val="24"/>
+          <w:u w:val="single"/>
           <w:rtl/>
         </w:rPr>
         <w:t xml:space="preserve"> </w:t>
@@ -762,25 +773,15 @@
           <w:szCs w:val="24"/>
           <w:rtl/>
         </w:rPr>
-        <w:t xml:space="preserve">- </w:t>
-      </w:r>
-      <w:r>
-        <w:rPr>
-          <w:rFonts w:asciiTheme="minorBidi" w:hAnsiTheme="minorBidi"/>
-          <w:sz w:val="24"/>
-          <w:szCs w:val="24"/>
-          <w:rtl/>
-        </w:rPr>
-        <w:t>ה</w:t>
+        <w:t>ייכתב ב.</w:t>
       </w:r>
       <w:r>
         <w:rPr>
           <w:rFonts w:asciiTheme="minorBidi" w:hAnsiTheme="minorBidi" w:hint="cs"/>
           <w:sz w:val="24"/>
           <w:szCs w:val="24"/>
-          <w:rtl/>
-        </w:rPr>
-        <w:t>ש</w:t>
+        </w:rPr>
+        <w:t>NET</w:t>
       </w:r>
       <w:r>
         <w:rPr>
@@ -789,16 +790,7 @@
           <w:szCs w:val="24"/>
           <w:rtl/>
         </w:rPr>
-        <w:t>ו</w:t>
-      </w:r>
-      <w:r>
-        <w:rPr>
-          <w:rFonts w:asciiTheme="minorBidi" w:hAnsiTheme="minorBidi"/>
-          <w:sz w:val="24"/>
-          <w:szCs w:val="24"/>
-          <w:rtl/>
-        </w:rPr>
-        <w:t>לח תמונות לשרת ומקבל מידע מהשרת.</w:t>
+        <w:t>.</w:t>
       </w:r>
     </w:p>
     <w:p>
@@ -816,45 +808,130 @@
           <w:szCs w:val="24"/>
         </w:rPr>
       </w:pPr>
+      <w:r>
+        <w:rPr>
+          <w:rFonts w:asciiTheme="minorBidi" w:hAnsiTheme="minorBidi"/>
+          <w:sz w:val="24"/>
+          <w:szCs w:val="24"/>
+          <w:u w:val="single"/>
+          <w:rtl/>
+        </w:rPr>
+        <w:t>רכיב תקשורת ל</w:t>
+      </w:r>
+      <w:r>
+        <w:rPr>
+          <w:rFonts w:asciiTheme="minorBidi" w:hAnsiTheme="minorBidi"/>
+          <w:sz w:val="24"/>
+          <w:szCs w:val="24"/>
+          <w:u w:val="single"/>
+        </w:rPr>
+        <w:t>API</w:t>
+      </w:r>
+      <w:r>
+        <w:rPr>
+          <w:rFonts w:asciiTheme="minorBidi" w:hAnsiTheme="minorBidi" w:hint="cs"/>
+          <w:sz w:val="24"/>
+          <w:szCs w:val="24"/>
+          <w:rtl/>
+        </w:rPr>
+        <w:t xml:space="preserve">- רכיב </w:t>
+      </w:r>
+      <w:r>
+        <w:rPr>
+          <w:rFonts w:asciiTheme="minorBidi" w:hAnsiTheme="minorBidi"/>
+          <w:sz w:val="24"/>
+          <w:szCs w:val="24"/>
+          <w:rtl/>
+        </w:rPr>
+        <w:t>הרץ על המחשב המקומי, המקבל ושולח מידע ממנו.</w:t>
+      </w:r>
+      <w:r>
+        <w:rPr>
+          <w:rFonts w:asciiTheme="minorBidi" w:hAnsiTheme="minorBidi"/>
+          <w:sz w:val="24"/>
+          <w:szCs w:val="24"/>
+          <w:rtl/>
+        </w:rPr>
+        <w:br/>
+      </w:r>
+      <w:r>
+        <w:rPr>
+          <w:rFonts w:asciiTheme="minorBidi" w:hAnsiTheme="minorBidi" w:hint="cs"/>
+          <w:sz w:val="24"/>
+          <w:szCs w:val="24"/>
+          <w:rtl/>
+        </w:rPr>
+        <w:t xml:space="preserve">ימומש באמצעות </w:t>
+      </w:r>
+      <w:r>
+        <w:rPr>
+          <w:rFonts w:asciiTheme="minorBidi" w:hAnsiTheme="minorBidi"/>
+          <w:sz w:val="24"/>
+          <w:szCs w:val="24"/>
+        </w:rPr>
+        <w:t>socket</w:t>
+      </w:r>
+      <w:r>
+        <w:rPr>
+          <w:rFonts w:asciiTheme="minorBidi" w:hAnsiTheme="minorBidi" w:hint="cs"/>
+          <w:sz w:val="24"/>
+          <w:szCs w:val="24"/>
+          <w:rtl/>
+        </w:rPr>
+        <w:t xml:space="preserve"> בפרוטוקול </w:t>
+      </w:r>
+      <w:r>
+        <w:rPr>
+          <w:rFonts w:asciiTheme="minorBidi" w:hAnsiTheme="minorBidi" w:hint="cs"/>
+          <w:sz w:val="24"/>
+          <w:szCs w:val="24"/>
+        </w:rPr>
+        <w:t>TCP</w:t>
+      </w:r>
+      <w:r>
+        <w:rPr>
+          <w:rFonts w:asciiTheme="minorBidi" w:hAnsiTheme="minorBidi" w:hint="cs"/>
+          <w:sz w:val="24"/>
+          <w:szCs w:val="24"/>
+          <w:rtl/>
+        </w:rPr>
+        <w:t xml:space="preserve"> ב.</w:t>
+      </w:r>
+      <w:r>
+        <w:rPr>
+          <w:rFonts w:asciiTheme="minorBidi" w:hAnsiTheme="minorBidi" w:hint="cs"/>
+          <w:sz w:val="24"/>
+          <w:szCs w:val="24"/>
+        </w:rPr>
+        <w:t>NET</w:t>
+      </w:r>
+      <w:r>
+        <w:rPr>
+          <w:rFonts w:asciiTheme="minorBidi" w:hAnsiTheme="minorBidi" w:hint="cs"/>
+          <w:sz w:val="24"/>
+          <w:szCs w:val="24"/>
+          <w:rtl/>
+        </w:rPr>
+        <w:t>.</w:t>
+      </w:r>
+    </w:p>
+    <w:p>
+      <w:pPr>
+        <w:pStyle w:val="ListParagraph"/>
+        <w:numPr>
+          <w:ilvl w:val="0"/>
+          <w:numId w:val="4"/>
+        </w:numPr>
+        <w:bidi/>
+        <w:spacing w:line="256" w:lineRule="auto"/>
+        <w:rPr>
+          <w:rFonts w:asciiTheme="minorBidi" w:hAnsiTheme="minorBidi"/>
+          <w:sz w:val="24"/>
+          <w:szCs w:val="24"/>
+        </w:rPr>
+      </w:pPr>
       <w:bookmarkStart w:id="0" w:name="_GoBack"/>
-      <w:r>
-        <w:rPr>
-          <w:rFonts w:asciiTheme="minorBidi" w:hAnsiTheme="minorBidi"/>
-          <w:sz w:val="24"/>
-          <w:szCs w:val="24"/>
-          <w:u w:val="single"/>
-          <w:rtl/>
-        </w:rPr>
-        <w:t>רכיב תקשורת ל</w:t>
-      </w:r>
-      <w:r>
-        <w:rPr>
-          <w:rFonts w:asciiTheme="minorBidi" w:hAnsiTheme="minorBidi"/>
-          <w:sz w:val="24"/>
-          <w:szCs w:val="24"/>
-          <w:u w:val="single"/>
-        </w:rPr>
-        <w:t>API</w:t>
-      </w:r>
-      <w:r>
-        <w:rPr>
-          <w:rFonts w:asciiTheme="minorBidi" w:hAnsiTheme="minorBidi"/>
-          <w:sz w:val="24"/>
-          <w:szCs w:val="24"/>
-          <w:rtl/>
-        </w:rPr>
-        <w:t xml:space="preserve"> </w:t>
-      </w:r>
       <w:bookmarkEnd w:id="0"/>
-      <w:r>
-        <w:rPr>
-          <w:rFonts w:asciiTheme="minorBidi" w:hAnsiTheme="minorBidi"/>
-          <w:sz w:val="24"/>
-          <w:szCs w:val="24"/>
-          <w:rtl/>
-        </w:rPr>
-        <w:t>הרץ על המחשב המקומי, המקבל ושולח מידע ממנו.</w:t>
-      </w:r>
     </w:p>
     <w:p>
       <w:pPr>

</xml_diff>

<commit_message>
Update ARCHITECTURE with sketch
</commit_message>
<xml_diff>
--- a/docs/vision/doc/ARCHITECTURE.docx
+++ b/docs/vision/doc/ARCHITECTURE.docx
@@ -1,6 +1,6 @@
 
 <file path=word/document.xml><?xml version="1.0" encoding="utf-8"?>
-<w:document xmlns:wpc="http://schemas.microsoft.com/office/word/2010/wordprocessingCanvas" xmlns:mc="http://schemas.openxmlformats.org/markup-compatibility/2006" xmlns:o="urn:schemas-microsoft-com:office:office" xmlns:r="http://schemas.openxmlformats.org/officeDocument/2006/relationships" xmlns:m="http://schemas.openxmlformats.org/officeDocument/2006/math" xmlns:v="urn:schemas-microsoft-com:vml" xmlns:wp14="http://schemas.microsoft.com/office/word/2010/wordprocessingDrawing" xmlns:wp="http://schemas.openxmlformats.org/drawingml/2006/wordprocessingDrawing" xmlns:w10="urn:schemas-microsoft-com:office:word" xmlns:w="http://schemas.openxmlformats.org/wordprocessingml/2006/main" xmlns:w14="http://schemas.microsoft.com/office/word/2010/wordml" xmlns:w15="http://schemas.microsoft.com/office/word/2012/wordml" xmlns:wpg="http://schemas.microsoft.com/office/word/2010/wordprocessingGroup" xmlns:wpi="http://schemas.microsoft.com/office/word/2010/wordprocessingInk" xmlns:wne="http://schemas.microsoft.com/office/word/2006/wordml" xmlns:wps="http://schemas.microsoft.com/office/word/2010/wordprocessingShape" mc:Ignorable="w14 w15 wp14">
+<w:document xmlns:ve="http://schemas.openxmlformats.org/markup-compatibility/2006" xmlns:o="urn:schemas-microsoft-com:office:office" xmlns:r="http://schemas.openxmlformats.org/officeDocument/2006/relationships" xmlns:m="http://schemas.openxmlformats.org/officeDocument/2006/math" xmlns:v="urn:schemas-microsoft-com:vml" xmlns:wp="http://schemas.openxmlformats.org/drawingml/2006/wordprocessingDrawing" xmlns:w10="urn:schemas-microsoft-com:office:word" xmlns:w="http://schemas.openxmlformats.org/wordprocessingml/2006/main" xmlns:wne="http://schemas.microsoft.com/office/word/2006/wordml">
   <w:body>
     <w:p>
       <w:pPr>
@@ -12,7 +12,6 @@
           <w:sz w:val="28"/>
           <w:szCs w:val="28"/>
           <w:u w:val="single"/>
-          <w:rtl/>
         </w:rPr>
       </w:pPr>
       <w:r>
@@ -55,31 +54,113 @@
     <w:p>
       <w:pPr>
         <w:bidi/>
-        <w:jc w:val="both"/>
+        <w:jc w:val="center"/>
         <w:rPr>
           <w:b/>
           <w:bCs/>
-          <w:sz w:val="24"/>
-          <w:szCs w:val="24"/>
-          <w:rtl/>
-        </w:rPr>
-      </w:pPr>
-      <w:r>
-        <w:rPr>
-          <w:rFonts w:hint="cs"/>
+          <w:sz w:val="28"/>
+          <w:szCs w:val="28"/>
+          <w:u w:val="single"/>
+        </w:rPr>
+      </w:pPr>
+      <w:r>
+        <w:rPr>
           <w:b/>
           <w:bCs/>
-          <w:sz w:val="24"/>
-          <w:szCs w:val="24"/>
-          <w:rtl/>
-        </w:rPr>
-        <w:t xml:space="preserve">ממשק תכנות יישום של </w:t>
-      </w:r>
-      <w:r>
-        <w:rPr>
-          <w:rFonts w:hint="cs"/>
+          <w:noProof/>
+          <w:sz w:val="28"/>
+          <w:szCs w:val="28"/>
+          <w:u w:val="single"/>
+        </w:rPr>
+        <w:drawing>
+          <wp:inline distT="0" distB="0" distL="0" distR="0">
+            <wp:extent cx="5934075" cy="4448175"/>
+            <wp:effectExtent l="19050" t="0" r="9525" b="0"/>
+            <wp:docPr id="1" name="תמונה 1" descr="C:\Users\User\Desktop\Proj\xAI\docs\vision\images\Architecture design.png"/>
+            <wp:cNvGraphicFramePr>
+              <a:graphicFrameLocks xmlns:a="http://schemas.openxmlformats.org/drawingml/2006/main" noChangeAspect="1"/>
+            </wp:cNvGraphicFramePr>
+            <a:graphic xmlns:a="http://schemas.openxmlformats.org/drawingml/2006/main">
+              <a:graphicData uri="http://schemas.openxmlformats.org/drawingml/2006/picture">
+                <pic:pic xmlns:pic="http://schemas.openxmlformats.org/drawingml/2006/picture">
+                  <pic:nvPicPr>
+                    <pic:cNvPr id="0" name="Picture 1" descr="C:\Users\User\Desktop\Proj\xAI\docs\vision\images\Architecture design.png"/>
+                    <pic:cNvPicPr>
+                      <a:picLocks noChangeAspect="1" noChangeArrowheads="1"/>
+                    </pic:cNvPicPr>
+                  </pic:nvPicPr>
+                  <pic:blipFill>
+                    <a:blip r:embed="rId6" cstate="print"/>
+                    <a:srcRect/>
+                    <a:stretch>
+                      <a:fillRect/>
+                    </a:stretch>
+                  </pic:blipFill>
+                  <pic:spPr bwMode="auto">
+                    <a:xfrm>
+                      <a:off x="0" y="0"/>
+                      <a:ext cx="5934075" cy="4448175"/>
+                    </a:xfrm>
+                    <a:prstGeom prst="rect">
+                      <a:avLst/>
+                    </a:prstGeom>
+                    <a:noFill/>
+                    <a:ln w="9525">
+                      <a:noFill/>
+                      <a:miter lim="800000"/>
+                      <a:headEnd/>
+                      <a:tailEnd/>
+                    </a:ln>
+                  </pic:spPr>
+                </pic:pic>
+              </a:graphicData>
+            </a:graphic>
+          </wp:inline>
+        </w:drawing>
+      </w:r>
+    </w:p>
+    <w:p>
+      <w:pPr>
+        <w:bidi/>
+        <w:jc w:val="center"/>
+        <w:rPr>
           <w:b/>
           <w:bCs/>
+          <w:sz w:val="28"/>
+          <w:szCs w:val="28"/>
+          <w:u w:val="single"/>
+          <w:rtl/>
+        </w:rPr>
+      </w:pPr>
+    </w:p>
+    <w:p>
+      <w:pPr>
+        <w:bidi/>
+        <w:jc w:val="both"/>
+        <w:rPr>
+          <w:b/>
+          <w:bCs/>
+          <w:sz w:val="24"/>
+          <w:szCs w:val="24"/>
+          <w:rtl/>
+        </w:rPr>
+      </w:pPr>
+      <w:r>
+        <w:rPr>
+          <w:rFonts w:hint="cs"/>
+          <w:b/>
+          <w:bCs/>
+          <w:sz w:val="24"/>
+          <w:szCs w:val="24"/>
+          <w:rtl/>
+        </w:rPr>
+        <w:t xml:space="preserve">ממשק תכנות יישום של </w:t>
+      </w:r>
+      <w:r>
+        <w:rPr>
+          <w:rFonts w:hint="cs"/>
+          <w:b/>
+          <w:bCs/>
           <w:sz w:val="24"/>
           <w:szCs w:val="24"/>
           <w:rtl/>
@@ -89,7 +170,7 @@
     </w:p>
     <w:p>
       <w:pPr>
-        <w:pStyle w:val="ListParagraph"/>
+        <w:pStyle w:val="a3"/>
         <w:numPr>
           <w:ilvl w:val="0"/>
           <w:numId w:val="1"/>
@@ -167,7 +248,7 @@
     </w:p>
     <w:p>
       <w:pPr>
-        <w:pStyle w:val="ListParagraph"/>
+        <w:pStyle w:val="a3"/>
         <w:numPr>
           <w:ilvl w:val="0"/>
           <w:numId w:val="1"/>
@@ -245,7 +326,7 @@
     </w:p>
     <w:p>
       <w:pPr>
-        <w:pStyle w:val="ListParagraph"/>
+        <w:pStyle w:val="a3"/>
         <w:numPr>
           <w:ilvl w:val="0"/>
           <w:numId w:val="1"/>
@@ -360,7 +441,7 @@
     </w:p>
     <w:p>
       <w:pPr>
-        <w:pStyle w:val="ListParagraph"/>
+        <w:pStyle w:val="a3"/>
         <w:numPr>
           <w:ilvl w:val="0"/>
           <w:numId w:val="3"/>
@@ -420,7 +501,7 @@
     </w:p>
     <w:p>
       <w:pPr>
-        <w:pStyle w:val="ListParagraph"/>
+        <w:pStyle w:val="a3"/>
         <w:numPr>
           <w:ilvl w:val="0"/>
           <w:numId w:val="3"/>
@@ -480,7 +561,7 @@
     </w:p>
     <w:p>
       <w:pPr>
-        <w:pStyle w:val="ListParagraph"/>
+        <w:pStyle w:val="a3"/>
         <w:numPr>
           <w:ilvl w:val="0"/>
           <w:numId w:val="3"/>
@@ -567,7 +648,7 @@
     </w:p>
     <w:p>
       <w:pPr>
-        <w:pStyle w:val="ListParagraph"/>
+        <w:pStyle w:val="a3"/>
         <w:numPr>
           <w:ilvl w:val="0"/>
           <w:numId w:val="3"/>
@@ -587,6 +668,7 @@
           <w:u w:val="single"/>
           <w:rtl/>
         </w:rPr>
+        <w:lastRenderedPageBreak/>
         <w:t>רכיב תקשורת עם שרת הרשתות העצביות</w:t>
       </w:r>
       <w:r>
@@ -650,7 +732,7 @@
     </w:p>
     <w:p>
       <w:pPr>
-        <w:pStyle w:val="ListParagraph"/>
+        <w:pStyle w:val="a3"/>
         <w:numPr>
           <w:ilvl w:val="0"/>
           <w:numId w:val="4"/>
@@ -703,7 +785,7 @@
     </w:p>
     <w:p>
       <w:pPr>
-        <w:pStyle w:val="ListParagraph"/>
+        <w:pStyle w:val="a3"/>
         <w:numPr>
           <w:ilvl w:val="0"/>
           <w:numId w:val="4"/>
@@ -795,7 +877,7 @@
     </w:p>
     <w:p>
       <w:pPr>
-        <w:pStyle w:val="ListParagraph"/>
+        <w:pStyle w:val="a3"/>
         <w:numPr>
           <w:ilvl w:val="0"/>
           <w:numId w:val="4"/>
@@ -917,7 +999,7 @@
     </w:p>
     <w:p>
       <w:pPr>
-        <w:pStyle w:val="ListParagraph"/>
+        <w:pStyle w:val="a3"/>
         <w:numPr>
           <w:ilvl w:val="0"/>
           <w:numId w:val="4"/>
@@ -935,18 +1017,18 @@
     </w:p>
     <w:p>
       <w:pPr>
-        <w:pStyle w:val="ListParagraph"/>
-        <w:bidi/>
-        <w:rPr>
-          <w:rFonts w:asciiTheme="minorBidi" w:hAnsiTheme="minorBidi"/>
-          <w:sz w:val="24"/>
-          <w:szCs w:val="24"/>
-        </w:rPr>
-      </w:pPr>
-    </w:p>
-    <w:p>
-      <w:pPr>
-        <w:pStyle w:val="ListParagraph"/>
+        <w:pStyle w:val="a3"/>
+        <w:bidi/>
+        <w:rPr>
+          <w:rFonts w:asciiTheme="minorBidi" w:hAnsiTheme="minorBidi"/>
+          <w:sz w:val="24"/>
+          <w:szCs w:val="24"/>
+        </w:rPr>
+      </w:pPr>
+    </w:p>
+    <w:p>
+      <w:pPr>
+        <w:pStyle w:val="a3"/>
         <w:bidi/>
         <w:rPr>
           <w:rFonts w:asciiTheme="minorBidi" w:hAnsiTheme="minorBidi"/>
@@ -981,7 +1063,7 @@
     </w:p>
     <w:p>
       <w:pPr>
-        <w:pStyle w:val="ListParagraph"/>
+        <w:pStyle w:val="a3"/>
         <w:numPr>
           <w:ilvl w:val="0"/>
           <w:numId w:val="5"/>
@@ -1027,7 +1109,7 @@
     </w:p>
     <w:p>
       <w:pPr>
-        <w:pStyle w:val="ListParagraph"/>
+        <w:pStyle w:val="a3"/>
         <w:numPr>
           <w:ilvl w:val="0"/>
           <w:numId w:val="5"/>
@@ -1098,7 +1180,7 @@
     </w:p>
     <w:p>
       <w:pPr>
-        <w:pStyle w:val="ListParagraph"/>
+        <w:pStyle w:val="a3"/>
         <w:numPr>
           <w:ilvl w:val="0"/>
           <w:numId w:val="5"/>
@@ -1151,7 +1233,7 @@
     </w:p>
     <w:p>
       <w:pPr>
-        <w:pStyle w:val="ListParagraph"/>
+        <w:pStyle w:val="a3"/>
         <w:numPr>
           <w:ilvl w:val="0"/>
           <w:numId w:val="5"/>
@@ -1215,8 +1297,8 @@
 </file>
 
 <file path=word/numbering.xml><?xml version="1.0" encoding="utf-8"?>
-<w:numbering xmlns:wpc="http://schemas.microsoft.com/office/word/2010/wordprocessingCanvas" xmlns:mc="http://schemas.openxmlformats.org/markup-compatibility/2006" xmlns:o="urn:schemas-microsoft-com:office:office" xmlns:r="http://schemas.openxmlformats.org/officeDocument/2006/relationships" xmlns:m="http://schemas.openxmlformats.org/officeDocument/2006/math" xmlns:v="urn:schemas-microsoft-com:vml" xmlns:wp14="http://schemas.microsoft.com/office/word/2010/wordprocessingDrawing" xmlns:wp="http://schemas.openxmlformats.org/drawingml/2006/wordprocessingDrawing" xmlns:w10="urn:schemas-microsoft-com:office:word" xmlns:w="http://schemas.openxmlformats.org/wordprocessingml/2006/main" xmlns:w14="http://schemas.microsoft.com/office/word/2010/wordml" xmlns:w15="http://schemas.microsoft.com/office/word/2012/wordml" xmlns:wpg="http://schemas.microsoft.com/office/word/2010/wordprocessingGroup" xmlns:wpi="http://schemas.microsoft.com/office/word/2010/wordprocessingInk" xmlns:wne="http://schemas.microsoft.com/office/word/2006/wordml" xmlns:wps="http://schemas.microsoft.com/office/word/2010/wordprocessingShape" mc:Ignorable="w14 w15 wp14">
-  <w:abstractNum w:abstractNumId="0" w15:restartNumberingAfterBreak="0">
+<w:numbering xmlns:ve="http://schemas.openxmlformats.org/markup-compatibility/2006" xmlns:o="urn:schemas-microsoft-com:office:office" xmlns:r="http://schemas.openxmlformats.org/officeDocument/2006/relationships" xmlns:m="http://schemas.openxmlformats.org/officeDocument/2006/math" xmlns:v="urn:schemas-microsoft-com:vml" xmlns:wp="http://schemas.openxmlformats.org/drawingml/2006/wordprocessingDrawing" xmlns:w10="urn:schemas-microsoft-com:office:word" xmlns:w="http://schemas.openxmlformats.org/wordprocessingml/2006/main" xmlns:wne="http://schemas.microsoft.com/office/word/2006/wordml">
+  <w:abstractNum w:abstractNumId="0">
     <w:nsid w:val="3D2A3E40"/>
     <w:multiLevelType w:val="hybridMultilevel"/>
     <w:tmpl w:val="C01A5D2E"/>
@@ -1305,7 +1387,7 @@
       </w:pPr>
     </w:lvl>
   </w:abstractNum>
-  <w:abstractNum w:abstractNumId="1" w15:restartNumberingAfterBreak="0">
+  <w:abstractNum w:abstractNumId="1">
     <w:nsid w:val="50F91ACE"/>
     <w:multiLevelType w:val="hybridMultilevel"/>
     <w:tmpl w:val="0BA4DD7E"/>
@@ -1394,7 +1476,7 @@
       </w:pPr>
     </w:lvl>
   </w:abstractNum>
-  <w:abstractNum w:abstractNumId="2" w15:restartNumberingAfterBreak="0">
+  <w:abstractNum w:abstractNumId="2">
     <w:nsid w:val="654547F3"/>
     <w:multiLevelType w:val="hybridMultilevel"/>
     <w:tmpl w:val="84CC1FF2"/>
@@ -1480,7 +1562,7 @@
       </w:pPr>
     </w:lvl>
   </w:abstractNum>
-  <w:abstractNum w:abstractNumId="3" w15:restartNumberingAfterBreak="0">
+  <w:abstractNum w:abstractNumId="3">
     <w:nsid w:val="6C2047F3"/>
     <w:multiLevelType w:val="hybridMultilevel"/>
     <w:tmpl w:val="09345874"/>
@@ -1566,7 +1648,7 @@
       </w:pPr>
     </w:lvl>
   </w:abstractNum>
-  <w:abstractNum w:abstractNumId="4" w15:restartNumberingAfterBreak="0">
+  <w:abstractNum w:abstractNumId="4">
     <w:nsid w:val="73DA45F7"/>
     <w:multiLevelType w:val="hybridMultilevel"/>
     <w:tmpl w:val="75BE7CF4"/>
@@ -1728,7 +1810,7 @@
 </file>
 
 <file path=word/styles.xml><?xml version="1.0" encoding="utf-8"?>
-<w:styles xmlns:mc="http://schemas.openxmlformats.org/markup-compatibility/2006" xmlns:r="http://schemas.openxmlformats.org/officeDocument/2006/relationships" xmlns:w="http://schemas.openxmlformats.org/wordprocessingml/2006/main" xmlns:w14="http://schemas.microsoft.com/office/word/2010/wordml" xmlns:w15="http://schemas.microsoft.com/office/word/2012/wordml" mc:Ignorable="w14 w15">
+<w:styles xmlns:r="http://schemas.openxmlformats.org/officeDocument/2006/relationships" xmlns:w="http://schemas.openxmlformats.org/wordprocessingml/2006/main">
   <w:docDefaults>
     <w:rPrDefault>
       <w:rPr>
@@ -1744,394 +1826,162 @@
       </w:pPr>
     </w:pPrDefault>
   </w:docDefaults>
-  <w:latentStyles w:defLockedState="0" w:defUIPriority="99" w:defSemiHidden="0" w:defUnhideWhenUsed="0" w:defQFormat="0" w:count="371">
-    <w:lsdException w:name="Normal" w:uiPriority="0" w:qFormat="1"/>
-    <w:lsdException w:name="heading 1" w:uiPriority="9" w:qFormat="1"/>
-    <w:lsdException w:name="heading 2" w:semiHidden="1" w:uiPriority="9" w:unhideWhenUsed="1" w:qFormat="1"/>
-    <w:lsdException w:name="heading 3" w:semiHidden="1" w:uiPriority="9" w:unhideWhenUsed="1" w:qFormat="1"/>
-    <w:lsdException w:name="heading 4" w:semiHidden="1" w:uiPriority="9" w:unhideWhenUsed="1" w:qFormat="1"/>
-    <w:lsdException w:name="heading 5" w:semiHidden="1" w:uiPriority="9" w:unhideWhenUsed="1" w:qFormat="1"/>
-    <w:lsdException w:name="heading 6" w:semiHidden="1" w:uiPriority="9" w:unhideWhenUsed="1" w:qFormat="1"/>
-    <w:lsdException w:name="heading 7" w:semiHidden="1" w:uiPriority="9" w:unhideWhenUsed="1" w:qFormat="1"/>
-    <w:lsdException w:name="heading 8" w:semiHidden="1" w:uiPriority="9" w:unhideWhenUsed="1" w:qFormat="1"/>
-    <w:lsdException w:name="heading 9" w:semiHidden="1" w:uiPriority="9" w:unhideWhenUsed="1" w:qFormat="1"/>
-    <w:lsdException w:name="index 1" w:semiHidden="1" w:unhideWhenUsed="1"/>
-    <w:lsdException w:name="index 2" w:semiHidden="1" w:unhideWhenUsed="1"/>
-    <w:lsdException w:name="index 3" w:semiHidden="1" w:unhideWhenUsed="1"/>
-    <w:lsdException w:name="index 4" w:semiHidden="1" w:unhideWhenUsed="1"/>
-    <w:lsdException w:name="index 5" w:semiHidden="1" w:unhideWhenUsed="1"/>
-    <w:lsdException w:name="index 6" w:semiHidden="1" w:unhideWhenUsed="1"/>
-    <w:lsdException w:name="index 7" w:semiHidden="1" w:unhideWhenUsed="1"/>
-    <w:lsdException w:name="index 8" w:semiHidden="1" w:unhideWhenUsed="1"/>
-    <w:lsdException w:name="index 9" w:semiHidden="1" w:unhideWhenUsed="1"/>
-    <w:lsdException w:name="toc 1" w:semiHidden="1" w:uiPriority="39" w:unhideWhenUsed="1"/>
-    <w:lsdException w:name="toc 2" w:semiHidden="1" w:uiPriority="39" w:unhideWhenUsed="1"/>
-    <w:lsdException w:name="toc 3" w:semiHidden="1" w:uiPriority="39" w:unhideWhenUsed="1"/>
-    <w:lsdException w:name="toc 4" w:semiHidden="1" w:uiPriority="39" w:unhideWhenUsed="1"/>
-    <w:lsdException w:name="toc 5" w:semiHidden="1" w:uiPriority="39" w:unhideWhenUsed="1"/>
-    <w:lsdException w:name="toc 6" w:semiHidden="1" w:uiPriority="39" w:unhideWhenUsed="1"/>
-    <w:lsdException w:name="toc 7" w:semiHidden="1" w:uiPriority="39" w:unhideWhenUsed="1"/>
-    <w:lsdException w:name="toc 8" w:semiHidden="1" w:uiPriority="39" w:unhideWhenUsed="1"/>
-    <w:lsdException w:name="toc 9" w:semiHidden="1" w:uiPriority="39" w:unhideWhenUsed="1"/>
-    <w:lsdException w:name="Normal Indent" w:semiHidden="1" w:unhideWhenUsed="1"/>
-    <w:lsdException w:name="footnote text" w:semiHidden="1" w:unhideWhenUsed="1"/>
-    <w:lsdException w:name="annotation text" w:semiHidden="1" w:unhideWhenUsed="1"/>
-    <w:lsdException w:name="header" w:semiHidden="1" w:unhideWhenUsed="1"/>
-    <w:lsdException w:name="footer" w:semiHidden="1" w:unhideWhenUsed="1"/>
-    <w:lsdException w:name="index heading" w:semiHidden="1" w:unhideWhenUsed="1"/>
-    <w:lsdException w:name="caption" w:semiHidden="1" w:uiPriority="35" w:unhideWhenUsed="1" w:qFormat="1"/>
-    <w:lsdException w:name="table of figures" w:semiHidden="1" w:unhideWhenUsed="1"/>
-    <w:lsdException w:name="envelope address" w:semiHidden="1" w:unhideWhenUsed="1"/>
-    <w:lsdException w:name="envelope return" w:semiHidden="1" w:unhideWhenUsed="1"/>
-    <w:lsdException w:name="footnote reference" w:semiHidden="1" w:unhideWhenUsed="1"/>
-    <w:lsdException w:name="annotation reference" w:semiHidden="1" w:unhideWhenUsed="1"/>
-    <w:lsdException w:name="line number" w:semiHidden="1" w:unhideWhenUsed="1"/>
-    <w:lsdException w:name="page number" w:semiHidden="1" w:unhideWhenUsed="1"/>
-    <w:lsdException w:name="endnote reference" w:semiHidden="1" w:unhideWhenUsed="1"/>
-    <w:lsdException w:name="endnote text" w:semiHidden="1" w:unhideWhenUsed="1"/>
-    <w:lsdException w:name="table of authorities" w:semiHidden="1" w:unhideWhenUsed="1"/>
-    <w:lsdException w:name="macro" w:semiHidden="1" w:unhideWhenUsed="1"/>
-    <w:lsdException w:name="toa heading" w:semiHidden="1" w:unhideWhenUsed="1"/>
-    <w:lsdException w:name="List" w:semiHidden="1" w:unhideWhenUsed="1"/>
-    <w:lsdException w:name="List Bullet" w:semiHidden="1" w:unhideWhenUsed="1"/>
-    <w:lsdException w:name="List Number" w:semiHidden="1" w:unhideWhenUsed="1"/>
-    <w:lsdException w:name="List 2" w:semiHidden="1" w:unhideWhenUsed="1"/>
-    <w:lsdException w:name="List 3" w:semiHidden="1" w:unhideWhenUsed="1"/>
-    <w:lsdException w:name="List 4" w:semiHidden="1" w:unhideWhenUsed="1"/>
-    <w:lsdException w:name="List 5" w:semiHidden="1" w:unhideWhenUsed="1"/>
-    <w:lsdException w:name="List Bullet 2" w:semiHidden="1" w:unhideWhenUsed="1"/>
-    <w:lsdException w:name="List Bullet 3" w:semiHidden="1" w:unhideWhenUsed="1"/>
-    <w:lsdException w:name="List Bullet 4" w:semiHidden="1" w:unhideWhenUsed="1"/>
-    <w:lsdException w:name="List Bullet 5" w:semiHidden="1" w:unhideWhenUsed="1"/>
-    <w:lsdException w:name="List Number 2" w:semiHidden="1" w:unhideWhenUsed="1"/>
-    <w:lsdException w:name="List Number 3" w:semiHidden="1" w:unhideWhenUsed="1"/>
-    <w:lsdException w:name="List Number 4" w:semiHidden="1" w:unhideWhenUsed="1"/>
-    <w:lsdException w:name="List Number 5" w:semiHidden="1" w:unhideWhenUsed="1"/>
-    <w:lsdException w:name="Title" w:uiPriority="10" w:qFormat="1"/>
-    <w:lsdException w:name="Closing" w:semiHidden="1" w:unhideWhenUsed="1"/>
-    <w:lsdException w:name="Signature" w:semiHidden="1" w:unhideWhenUsed="1"/>
-    <w:lsdException w:name="Default Paragraph Font" w:semiHidden="1" w:uiPriority="1" w:unhideWhenUsed="1"/>
-    <w:lsdException w:name="Body Text" w:semiHidden="1" w:unhideWhenUsed="1"/>
-    <w:lsdException w:name="Body Text Indent" w:semiHidden="1" w:unhideWhenUsed="1"/>
-    <w:lsdException w:name="List Continue" w:semiHidden="1" w:unhideWhenUsed="1"/>
-    <w:lsdException w:name="List Continue 2" w:semiHidden="1" w:unhideWhenUsed="1"/>
-    <w:lsdException w:name="List Continue 3" w:semiHidden="1" w:unhideWhenUsed="1"/>
-    <w:lsdException w:name="List Continue 4" w:semiHidden="1" w:unhideWhenUsed="1"/>
-    <w:lsdException w:name="List Continue 5" w:semiHidden="1" w:unhideWhenUsed="1"/>
-    <w:lsdException w:name="Message Header" w:semiHidden="1" w:unhideWhenUsed="1"/>
-    <w:lsdException w:name="Subtitle" w:uiPriority="11" w:qFormat="1"/>
-    <w:lsdException w:name="Salutation" w:semiHidden="1" w:unhideWhenUsed="1"/>
-    <w:lsdException w:name="Date" w:semiHidden="1" w:unhideWhenUsed="1"/>
-    <w:lsdException w:name="Body Text First Indent" w:semiHidden="1" w:unhideWhenUsed="1"/>
-    <w:lsdException w:name="Body Text First Indent 2" w:semiHidden="1" w:unhideWhenUsed="1"/>
-    <w:lsdException w:name="Note Heading" w:semiHidden="1" w:unhideWhenUsed="1"/>
-    <w:lsdException w:name="Body Text 2" w:semiHidden="1" w:unhideWhenUsed="1"/>
-    <w:lsdException w:name="Body Text 3" w:semiHidden="1" w:unhideWhenUsed="1"/>
-    <w:lsdException w:name="Body Text Indent 2" w:semiHidden="1" w:unhideWhenUsed="1"/>
-    <w:lsdException w:name="Body Text Indent 3" w:semiHidden="1" w:unhideWhenUsed="1"/>
-    <w:lsdException w:name="Block Text" w:semiHidden="1" w:unhideWhenUsed="1"/>
-    <w:lsdException w:name="Hyperlink" w:semiHidden="1" w:unhideWhenUsed="1"/>
-    <w:lsdException w:name="FollowedHyperlink" w:semiHidden="1" w:unhideWhenUsed="1"/>
-    <w:lsdException w:name="Strong" w:uiPriority="22" w:qFormat="1"/>
-    <w:lsdException w:name="Emphasis" w:uiPriority="20" w:qFormat="1"/>
-    <w:lsdException w:name="Document Map" w:semiHidden="1" w:unhideWhenUsed="1"/>
-    <w:lsdException w:name="Plain Text" w:semiHidden="1" w:unhideWhenUsed="1"/>
-    <w:lsdException w:name="E-mail Signature" w:semiHidden="1" w:unhideWhenUsed="1"/>
-    <w:lsdException w:name="HTML Top of Form" w:semiHidden="1" w:unhideWhenUsed="1"/>
-    <w:lsdException w:name="HTML Bottom of Form" w:semiHidden="1" w:unhideWhenUsed="1"/>
-    <w:lsdException w:name="Normal (Web)" w:semiHidden="1" w:unhideWhenUsed="1"/>
-    <w:lsdException w:name="HTML Acronym" w:semiHidden="1" w:unhideWhenUsed="1"/>
-    <w:lsdException w:name="HTML Address" w:semiHidden="1" w:unhideWhenUsed="1"/>
-    <w:lsdException w:name="HTML Cite" w:semiHidden="1" w:unhideWhenUsed="1"/>
-    <w:lsdException w:name="HTML Code" w:semiHidden="1" w:unhideWhenUsed="1"/>
-    <w:lsdException w:name="HTML Definition" w:semiHidden="1" w:unhideWhenUsed="1"/>
-    <w:lsdException w:name="HTML Keyboard" w:semiHidden="1" w:unhideWhenUsed="1"/>
-    <w:lsdException w:name="HTML Preformatted" w:semiHidden="1" w:unhideWhenUsed="1"/>
-    <w:lsdException w:name="HTML Sample" w:semiHidden="1" w:unhideWhenUsed="1"/>
-    <w:lsdException w:name="HTML Typewriter" w:semiHidden="1" w:unhideWhenUsed="1"/>
-    <w:lsdException w:name="HTML Variable" w:semiHidden="1" w:unhideWhenUsed="1"/>
-    <w:lsdException w:name="Normal Table" w:semiHidden="1" w:unhideWhenUsed="1"/>
-    <w:lsdException w:name="annotation subject" w:semiHidden="1" w:unhideWhenUsed="1"/>
-    <w:lsdException w:name="No List" w:semiHidden="1" w:unhideWhenUsed="1"/>
-    <w:lsdException w:name="Outline List 1" w:semiHidden="1" w:unhideWhenUsed="1"/>
-    <w:lsdException w:name="Outline List 2" w:semiHidden="1" w:unhideWhenUsed="1"/>
-    <w:lsdException w:name="Outline List 3" w:semiHidden="1" w:unhideWhenUsed="1"/>
-    <w:lsdException w:name="Table Simple 1" w:semiHidden="1" w:unhideWhenUsed="1"/>
-    <w:lsdException w:name="Table Simple 2" w:semiHidden="1" w:unhideWhenUsed="1"/>
-    <w:lsdException w:name="Table Simple 3" w:semiHidden="1" w:unhideWhenUsed="1"/>
-    <w:lsdException w:name="Table Classic 1" w:semiHidden="1" w:unhideWhenUsed="1"/>
-    <w:lsdException w:name="Table Classic 2" w:semiHidden="1" w:unhideWhenUsed="1"/>
-    <w:lsdException w:name="Table Classic 3" w:semiHidden="1" w:unhideWhenUsed="1"/>
-    <w:lsdException w:name="Table Classic 4" w:semiHidden="1" w:unhideWhenUsed="1"/>
-    <w:lsdException w:name="Table Colorful 1" w:semiHidden="1" w:unhideWhenUsed="1"/>
-    <w:lsdException w:name="Table Colorful 2" w:semiHidden="1" w:unhideWhenUsed="1"/>
-    <w:lsdException w:name="Table Colorful 3" w:semiHidden="1" w:unhideWhenUsed="1"/>
-    <w:lsdException w:name="Table Columns 1" w:semiHidden="1" w:unhideWhenUsed="1"/>
-    <w:lsdException w:name="Table Columns 2" w:semiHidden="1" w:unhideWhenUsed="1"/>
-    <w:lsdException w:name="Table Columns 3" w:semiHidden="1" w:unhideWhenUsed="1"/>
-    <w:lsdException w:name="Table Columns 4" w:semiHidden="1" w:unhideWhenUsed="1"/>
-    <w:lsdException w:name="Table Columns 5" w:semiHidden="1" w:unhideWhenUsed="1"/>
-    <w:lsdException w:name="Table Grid 1" w:semiHidden="1" w:unhideWhenUsed="1"/>
-    <w:lsdException w:name="Table Grid 2" w:semiHidden="1" w:unhideWhenUsed="1"/>
-    <w:lsdException w:name="Table Grid 3" w:semiHidden="1" w:unhideWhenUsed="1"/>
-    <w:lsdException w:name="Table Grid 4" w:semiHidden="1" w:unhideWhenUsed="1"/>
-    <w:lsdException w:name="Table Grid 5" w:semiHidden="1" w:unhideWhenUsed="1"/>
-    <w:lsdException w:name="Table Grid 6" w:semiHidden="1" w:unhideWhenUsed="1"/>
-    <w:lsdException w:name="Table Grid 7" w:semiHidden="1" w:unhideWhenUsed="1"/>
-    <w:lsdException w:name="Table Grid 8" w:semiHidden="1" w:unhideWhenUsed="1"/>
-    <w:lsdException w:name="Table List 1" w:semiHidden="1" w:unhideWhenUsed="1"/>
-    <w:lsdException w:name="Table List 2" w:semiHidden="1" w:unhideWhenUsed="1"/>
-    <w:lsdException w:name="Table List 3" w:semiHidden="1" w:unhideWhenUsed="1"/>
-    <w:lsdException w:name="Table List 4" w:semiHidden="1" w:unhideWhenUsed="1"/>
-    <w:lsdException w:name="Table List 5" w:semiHidden="1" w:unhideWhenUsed="1"/>
-    <w:lsdException w:name="Table List 6" w:semiHidden="1" w:unhideWhenUsed="1"/>
-    <w:lsdException w:name="Table List 7" w:semiHidden="1" w:unhideWhenUsed="1"/>
-    <w:lsdException w:name="Table List 8" w:semiHidden="1" w:unhideWhenUsed="1"/>
-    <w:lsdException w:name="Table 3D effects 1" w:semiHidden="1" w:unhideWhenUsed="1"/>
-    <w:lsdException w:name="Table 3D effects 2" w:semiHidden="1" w:unhideWhenUsed="1"/>
-    <w:lsdException w:name="Table 3D effects 3" w:semiHidden="1" w:unhideWhenUsed="1"/>
-    <w:lsdException w:name="Table Contemporary" w:semiHidden="1" w:unhideWhenUsed="1"/>
-    <w:lsdException w:name="Table Elegant" w:semiHidden="1" w:unhideWhenUsed="1"/>
-    <w:lsdException w:name="Table Professional" w:semiHidden="1" w:unhideWhenUsed="1"/>
-    <w:lsdException w:name="Table Subtle 1" w:semiHidden="1" w:unhideWhenUsed="1"/>
-    <w:lsdException w:name="Table Subtle 2" w:semiHidden="1" w:unhideWhenUsed="1"/>
-    <w:lsdException w:name="Table Web 1" w:semiHidden="1" w:unhideWhenUsed="1"/>
-    <w:lsdException w:name="Table Web 2" w:semiHidden="1" w:unhideWhenUsed="1"/>
-    <w:lsdException w:name="Table Web 3" w:semiHidden="1" w:unhideWhenUsed="1"/>
-    <w:lsdException w:name="Balloon Text" w:semiHidden="1" w:unhideWhenUsed="1"/>
-    <w:lsdException w:name="Table Grid" w:uiPriority="39"/>
-    <w:lsdException w:name="Table Theme" w:semiHidden="1" w:unhideWhenUsed="1"/>
-    <w:lsdException w:name="Placeholder Text" w:semiHidden="1"/>
-    <w:lsdException w:name="No Spacing" w:uiPriority="1" w:qFormat="1"/>
-    <w:lsdException w:name="Light Shading" w:uiPriority="60"/>
-    <w:lsdException w:name="Light List" w:uiPriority="61"/>
-    <w:lsdException w:name="Light Grid" w:uiPriority="62"/>
-    <w:lsdException w:name="Medium Shading 1" w:uiPriority="63"/>
-    <w:lsdException w:name="Medium Shading 2" w:uiPriority="64"/>
-    <w:lsdException w:name="Medium List 1" w:uiPriority="65"/>
-    <w:lsdException w:name="Medium List 2" w:uiPriority="66"/>
-    <w:lsdException w:name="Medium Grid 1" w:uiPriority="67"/>
-    <w:lsdException w:name="Medium Grid 2" w:uiPriority="68"/>
-    <w:lsdException w:name="Medium Grid 3" w:uiPriority="69"/>
-    <w:lsdException w:name="Dark List" w:uiPriority="70"/>
-    <w:lsdException w:name="Colorful Shading" w:uiPriority="71"/>
-    <w:lsdException w:name="Colorful List" w:uiPriority="72"/>
-    <w:lsdException w:name="Colorful Grid" w:uiPriority="73"/>
-    <w:lsdException w:name="Light Shading Accent 1" w:uiPriority="60"/>
-    <w:lsdException w:name="Light List Accent 1" w:uiPriority="61"/>
-    <w:lsdException w:name="Light Grid Accent 1" w:uiPriority="62"/>
-    <w:lsdException w:name="Medium Shading 1 Accent 1" w:uiPriority="63"/>
-    <w:lsdException w:name="Medium Shading 2 Accent 1" w:uiPriority="64"/>
-    <w:lsdException w:name="Medium List 1 Accent 1" w:uiPriority="65"/>
-    <w:lsdException w:name="Revision" w:semiHidden="1"/>
-    <w:lsdException w:name="List Paragraph" w:uiPriority="34" w:qFormat="1"/>
-    <w:lsdException w:name="Quote" w:uiPriority="29" w:qFormat="1"/>
-    <w:lsdException w:name="Intense Quote" w:uiPriority="30" w:qFormat="1"/>
-    <w:lsdException w:name="Medium List 2 Accent 1" w:uiPriority="66"/>
-    <w:lsdException w:name="Medium Grid 1 Accent 1" w:uiPriority="67"/>
-    <w:lsdException w:name="Medium Grid 2 Accent 1" w:uiPriority="68"/>
-    <w:lsdException w:name="Medium Grid 3 Accent 1" w:uiPriority="69"/>
-    <w:lsdException w:name="Dark List Accent 1" w:uiPriority="70"/>
-    <w:lsdException w:name="Colorful Shading Accent 1" w:uiPriority="71"/>
-    <w:lsdException w:name="Colorful List Accent 1" w:uiPriority="72"/>
-    <w:lsdException w:name="Colorful Grid Accent 1" w:uiPriority="73"/>
-    <w:lsdException w:name="Light Shading Accent 2" w:uiPriority="60"/>
-    <w:lsdException w:name="Light List Accent 2" w:uiPriority="61"/>
-    <w:lsdException w:name="Light Grid Accent 2" w:uiPriority="62"/>
-    <w:lsdException w:name="Medium Shading 1 Accent 2" w:uiPriority="63"/>
-    <w:lsdException w:name="Medium Shading 2 Accent 2" w:uiPriority="64"/>
-    <w:lsdException w:name="Medium List 1 Accent 2" w:uiPriority="65"/>
-    <w:lsdException w:name="Medium List 2 Accent 2" w:uiPriority="66"/>
-    <w:lsdException w:name="Medium Grid 1 Accent 2" w:uiPriority="67"/>
-    <w:lsdException w:name="Medium Grid 2 Accent 2" w:uiPriority="68"/>
-    <w:lsdException w:name="Medium Grid 3 Accent 2" w:uiPriority="69"/>
-    <w:lsdException w:name="Dark List Accent 2" w:uiPriority="70"/>
-    <w:lsdException w:name="Colorful Shading Accent 2" w:uiPriority="71"/>
-    <w:lsdException w:name="Colorful List Accent 2" w:uiPriority="72"/>
-    <w:lsdException w:name="Colorful Grid Accent 2" w:uiPriority="73"/>
-    <w:lsdException w:name="Light Shading Accent 3" w:uiPriority="60"/>
-    <w:lsdException w:name="Light List Accent 3" w:uiPriority="61"/>
-    <w:lsdException w:name="Light Grid Accent 3" w:uiPriority="62"/>
-    <w:lsdException w:name="Medium Shading 1 Accent 3" w:uiPriority="63"/>
-    <w:lsdException w:name="Medium Shading 2 Accent 3" w:uiPriority="64"/>
-    <w:lsdException w:name="Medium List 1 Accent 3" w:uiPriority="65"/>
-    <w:lsdException w:name="Medium List 2 Accent 3" w:uiPriority="66"/>
-    <w:lsdException w:name="Medium Grid 1 Accent 3" w:uiPriority="67"/>
-    <w:lsdException w:name="Medium Grid 2 Accent 3" w:uiPriority="68"/>
-    <w:lsdException w:name="Medium Grid 3 Accent 3" w:uiPriority="69"/>
-    <w:lsdException w:name="Dark List Accent 3" w:uiPriority="70"/>
-    <w:lsdException w:name="Colorful Shading Accent 3" w:uiPriority="71"/>
-    <w:lsdException w:name="Colorful List Accent 3" w:uiPriority="72"/>
-    <w:lsdException w:name="Colorful Grid Accent 3" w:uiPriority="73"/>
-    <w:lsdException w:name="Light Shading Accent 4" w:uiPriority="60"/>
-    <w:lsdException w:name="Light List Accent 4" w:uiPriority="61"/>
-    <w:lsdException w:name="Light Grid Accent 4" w:uiPriority="62"/>
-    <w:lsdException w:name="Medium Shading 1 Accent 4" w:uiPriority="63"/>
-    <w:lsdException w:name="Medium Shading 2 Accent 4" w:uiPriority="64"/>
-    <w:lsdException w:name="Medium List 1 Accent 4" w:uiPriority="65"/>
-    <w:lsdException w:name="Medium List 2 Accent 4" w:uiPriority="66"/>
-    <w:lsdException w:name="Medium Grid 1 Accent 4" w:uiPriority="67"/>
-    <w:lsdException w:name="Medium Grid 2 Accent 4" w:uiPriority="68"/>
-    <w:lsdException w:name="Medium Grid 3 Accent 4" w:uiPriority="69"/>
-    <w:lsdException w:name="Dark List Accent 4" w:uiPriority="70"/>
-    <w:lsdException w:name="Colorful Shading Accent 4" w:uiPriority="71"/>
-    <w:lsdException w:name="Colorful List Accent 4" w:uiPriority="72"/>
-    <w:lsdException w:name="Colorful Grid Accent 4" w:uiPriority="73"/>
-    <w:lsdException w:name="Light Shading Accent 5" w:uiPriority="60"/>
-    <w:lsdException w:name="Light List Accent 5" w:uiPriority="61"/>
-    <w:lsdException w:name="Light Grid Accent 5" w:uiPriority="62"/>
-    <w:lsdException w:name="Medium Shading 1 Accent 5" w:uiPriority="63"/>
-    <w:lsdException w:name="Medium Shading 2 Accent 5" w:uiPriority="64"/>
-    <w:lsdException w:name="Medium List 1 Accent 5" w:uiPriority="65"/>
-    <w:lsdException w:name="Medium List 2 Accent 5" w:uiPriority="66"/>
-    <w:lsdException w:name="Medium Grid 1 Accent 5" w:uiPriority="67"/>
-    <w:lsdException w:name="Medium Grid 2 Accent 5" w:uiPriority="68"/>
-    <w:lsdException w:name="Medium Grid 3 Accent 5" w:uiPriority="69"/>
-    <w:lsdException w:name="Dark List Accent 5" w:uiPriority="70"/>
-    <w:lsdException w:name="Colorful Shading Accent 5" w:uiPriority="71"/>
-    <w:lsdException w:name="Colorful List Accent 5" w:uiPriority="72"/>
-    <w:lsdException w:name="Colorful Grid Accent 5" w:uiPriority="73"/>
-    <w:lsdException w:name="Light Shading Accent 6" w:uiPriority="60"/>
-    <w:lsdException w:name="Light List Accent 6" w:uiPriority="61"/>
-    <w:lsdException w:name="Light Grid Accent 6" w:uiPriority="62"/>
-    <w:lsdException w:name="Medium Shading 1 Accent 6" w:uiPriority="63"/>
-    <w:lsdException w:name="Medium Shading 2 Accent 6" w:uiPriority="64"/>
-    <w:lsdException w:name="Medium List 1 Accent 6" w:uiPriority="65"/>
-    <w:lsdException w:name="Medium List 2 Accent 6" w:uiPriority="66"/>
-    <w:lsdException w:name="Medium Grid 1 Accent 6" w:uiPriority="67"/>
-    <w:lsdException w:name="Medium Grid 2 Accent 6" w:uiPriority="68"/>
-    <w:lsdException w:name="Medium Grid 3 Accent 6" w:uiPriority="69"/>
-    <w:lsdException w:name="Dark List Accent 6" w:uiPriority="70"/>
-    <w:lsdException w:name="Colorful Shading Accent 6" w:uiPriority="71"/>
-    <w:lsdException w:name="Colorful List Accent 6" w:uiPriority="72"/>
-    <w:lsdException w:name="Colorful Grid Accent 6" w:uiPriority="73"/>
-    <w:lsdException w:name="Subtle Emphasis" w:uiPriority="19" w:qFormat="1"/>
-    <w:lsdException w:name="Intense Emphasis" w:uiPriority="21" w:qFormat="1"/>
-    <w:lsdException w:name="Subtle Reference" w:uiPriority="31" w:qFormat="1"/>
-    <w:lsdException w:name="Intense Reference" w:uiPriority="32" w:qFormat="1"/>
-    <w:lsdException w:name="Book Title" w:uiPriority="33" w:qFormat="1"/>
-    <w:lsdException w:name="Bibliography" w:semiHidden="1" w:uiPriority="37" w:unhideWhenUsed="1"/>
-    <w:lsdException w:name="TOC Heading" w:semiHidden="1" w:uiPriority="39" w:unhideWhenUsed="1" w:qFormat="1"/>
-    <w:lsdException w:name="Plain Table 1" w:uiPriority="41"/>
-    <w:lsdException w:name="Plain Table 2" w:uiPriority="42"/>
-    <w:lsdException w:name="Plain Table 3" w:uiPriority="43"/>
-    <w:lsdException w:name="Plain Table 4" w:uiPriority="44"/>
-    <w:lsdException w:name="Plain Table 5" w:uiPriority="45"/>
-    <w:lsdException w:name="Grid Table Light" w:uiPriority="40"/>
-    <w:lsdException w:name="Grid Table 1 Light" w:uiPriority="46"/>
-    <w:lsdException w:name="Grid Table 2" w:uiPriority="47"/>
-    <w:lsdException w:name="Grid Table 3" w:uiPriority="48"/>
-    <w:lsdException w:name="Grid Table 4" w:uiPriority="49"/>
-    <w:lsdException w:name="Grid Table 5 Dark" w:uiPriority="50"/>
-    <w:lsdException w:name="Grid Table 6 Colorful" w:uiPriority="51"/>
-    <w:lsdException w:name="Grid Table 7 Colorful" w:uiPriority="52"/>
-    <w:lsdException w:name="Grid Table 1 Light Accent 1" w:uiPriority="46"/>
-    <w:lsdException w:name="Grid Table 2 Accent 1" w:uiPriority="47"/>
-    <w:lsdException w:name="Grid Table 3 Accent 1" w:uiPriority="48"/>
-    <w:lsdException w:name="Grid Table 4 Accent 1" w:uiPriority="49"/>
-    <w:lsdException w:name="Grid Table 5 Dark Accent 1" w:uiPriority="50"/>
-    <w:lsdException w:name="Grid Table 6 Colorful Accent 1" w:uiPriority="51"/>
-    <w:lsdException w:name="Grid Table 7 Colorful Accent 1" w:uiPriority="52"/>
-    <w:lsdException w:name="Grid Table 1 Light Accent 2" w:uiPriority="46"/>
-    <w:lsdException w:name="Grid Table 2 Accent 2" w:uiPriority="47"/>
-    <w:lsdException w:name="Grid Table 3 Accent 2" w:uiPriority="48"/>
-    <w:lsdException w:name="Grid Table 4 Accent 2" w:uiPriority="49"/>
-    <w:lsdException w:name="Grid Table 5 Dark Accent 2" w:uiPriority="50"/>
-    <w:lsdException w:name="Grid Table 6 Colorful Accent 2" w:uiPriority="51"/>
-    <w:lsdException w:name="Grid Table 7 Colorful Accent 2" w:uiPriority="52"/>
-    <w:lsdException w:name="Grid Table 1 Light Accent 3" w:uiPriority="46"/>
-    <w:lsdException w:name="Grid Table 2 Accent 3" w:uiPriority="47"/>
-    <w:lsdException w:name="Grid Table 3 Accent 3" w:uiPriority="48"/>
-    <w:lsdException w:name="Grid Table 4 Accent 3" w:uiPriority="49"/>
-    <w:lsdException w:name="Grid Table 5 Dark Accent 3" w:uiPriority="50"/>
-    <w:lsdException w:name="Grid Table 6 Colorful Accent 3" w:uiPriority="51"/>
-    <w:lsdException w:name="Grid Table 7 Colorful Accent 3" w:uiPriority="52"/>
-    <w:lsdException w:name="Grid Table 1 Light Accent 4" w:uiPriority="46"/>
-    <w:lsdException w:name="Grid Table 2 Accent 4" w:uiPriority="47"/>
-    <w:lsdException w:name="Grid Table 3 Accent 4" w:uiPriority="48"/>
-    <w:lsdException w:name="Grid Table 4 Accent 4" w:uiPriority="49"/>
-    <w:lsdException w:name="Grid Table 5 Dark Accent 4" w:uiPriority="50"/>
-    <w:lsdException w:name="Grid Table 6 Colorful Accent 4" w:uiPriority="51"/>
-    <w:lsdException w:name="Grid Table 7 Colorful Accent 4" w:uiPriority="52"/>
-    <w:lsdException w:name="Grid Table 1 Light Accent 5" w:uiPriority="46"/>
-    <w:lsdException w:name="Grid Table 2 Accent 5" w:uiPriority="47"/>
-    <w:lsdException w:name="Grid Table 3 Accent 5" w:uiPriority="48"/>
-    <w:lsdException w:name="Grid Table 4 Accent 5" w:uiPriority="49"/>
-    <w:lsdException w:name="Grid Table 5 Dark Accent 5" w:uiPriority="50"/>
-    <w:lsdException w:name="Grid Table 6 Colorful Accent 5" w:uiPriority="51"/>
-    <w:lsdException w:name="Grid Table 7 Colorful Accent 5" w:uiPriority="52"/>
-    <w:lsdException w:name="Grid Table 1 Light Accent 6" w:uiPriority="46"/>
-    <w:lsdException w:name="Grid Table 2 Accent 6" w:uiPriority="47"/>
-    <w:lsdException w:name="Grid Table 3 Accent 6" w:uiPriority="48"/>
-    <w:lsdException w:name="Grid Table 4 Accent 6" w:uiPriority="49"/>
-    <w:lsdException w:name="Grid Table 5 Dark Accent 6" w:uiPriority="50"/>
-    <w:lsdException w:name="Grid Table 6 Colorful Accent 6" w:uiPriority="51"/>
-    <w:lsdException w:name="Grid Table 7 Colorful Accent 6" w:uiPriority="52"/>
-    <w:lsdException w:name="List Table 1 Light" w:uiPriority="46"/>
-    <w:lsdException w:name="List Table 2" w:uiPriority="47"/>
-    <w:lsdException w:name="List Table 3" w:uiPriority="48"/>
-    <w:lsdException w:name="List Table 4" w:uiPriority="49"/>
-    <w:lsdException w:name="List Table 5 Dark" w:uiPriority="50"/>
-    <w:lsdException w:name="List Table 6 Colorful" w:uiPriority="51"/>
-    <w:lsdException w:name="List Table 7 Colorful" w:uiPriority="52"/>
-    <w:lsdException w:name="List Table 1 Light Accent 1" w:uiPriority="46"/>
-    <w:lsdException w:name="List Table 2 Accent 1" w:uiPriority="47"/>
-    <w:lsdException w:name="List Table 3 Accent 1" w:uiPriority="48"/>
-    <w:lsdException w:name="List Table 4 Accent 1" w:uiPriority="49"/>
-    <w:lsdException w:name="List Table 5 Dark Accent 1" w:uiPriority="50"/>
-    <w:lsdException w:name="List Table 6 Colorful Accent 1" w:uiPriority="51"/>
-    <w:lsdException w:name="List Table 7 Colorful Accent 1" w:uiPriority="52"/>
-    <w:lsdException w:name="List Table 1 Light Accent 2" w:uiPriority="46"/>
-    <w:lsdException w:name="List Table 2 Accent 2" w:uiPriority="47"/>
-    <w:lsdException w:name="List Table 3 Accent 2" w:uiPriority="48"/>
-    <w:lsdException w:name="List Table 4 Accent 2" w:uiPriority="49"/>
-    <w:lsdException w:name="List Table 5 Dark Accent 2" w:uiPriority="50"/>
-    <w:lsdException w:name="List Table 6 Colorful Accent 2" w:uiPriority="51"/>
-    <w:lsdException w:name="List Table 7 Colorful Accent 2" w:uiPriority="52"/>
-    <w:lsdException w:name="List Table 1 Light Accent 3" w:uiPriority="46"/>
-    <w:lsdException w:name="List Table 2 Accent 3" w:uiPriority="47"/>
-    <w:lsdException w:name="List Table 3 Accent 3" w:uiPriority="48"/>
-    <w:lsdException w:name="List Table 4 Accent 3" w:uiPriority="49"/>
-    <w:lsdException w:name="List Table 5 Dark Accent 3" w:uiPriority="50"/>
-    <w:lsdException w:name="List Table 6 Colorful Accent 3" w:uiPriority="51"/>
-    <w:lsdException w:name="List Table 7 Colorful Accent 3" w:uiPriority="52"/>
-    <w:lsdException w:name="List Table 1 Light Accent 4" w:uiPriority="46"/>
-    <w:lsdException w:name="List Table 2 Accent 4" w:uiPriority="47"/>
-    <w:lsdException w:name="List Table 3 Accent 4" w:uiPriority="48"/>
-    <w:lsdException w:name="List Table 4 Accent 4" w:uiPriority="49"/>
-    <w:lsdException w:name="List Table 5 Dark Accent 4" w:uiPriority="50"/>
-    <w:lsdException w:name="List Table 6 Colorful Accent 4" w:uiPriority="51"/>
-    <w:lsdException w:name="List Table 7 Colorful Accent 4" w:uiPriority="52"/>
-    <w:lsdException w:name="List Table 1 Light Accent 5" w:uiPriority="46"/>
-    <w:lsdException w:name="List Table 2 Accent 5" w:uiPriority="47"/>
-    <w:lsdException w:name="List Table 3 Accent 5" w:uiPriority="48"/>
-    <w:lsdException w:name="List Table 4 Accent 5" w:uiPriority="49"/>
-    <w:lsdException w:name="List Table 5 Dark Accent 5" w:uiPriority="50"/>
-    <w:lsdException w:name="List Table 6 Colorful Accent 5" w:uiPriority="51"/>
-    <w:lsdException w:name="List Table 7 Colorful Accent 5" w:uiPriority="52"/>
-    <w:lsdException w:name="List Table 1 Light Accent 6" w:uiPriority="46"/>
-    <w:lsdException w:name="List Table 2 Accent 6" w:uiPriority="47"/>
-    <w:lsdException w:name="List Table 3 Accent 6" w:uiPriority="48"/>
-    <w:lsdException w:name="List Table 4 Accent 6" w:uiPriority="49"/>
-    <w:lsdException w:name="List Table 5 Dark Accent 6" w:uiPriority="50"/>
-    <w:lsdException w:name="List Table 6 Colorful Accent 6" w:uiPriority="51"/>
-    <w:lsdException w:name="List Table 7 Colorful Accent 6" w:uiPriority="52"/>
+  <w:latentStyles w:defLockedState="0" w:defUIPriority="99" w:defSemiHidden="1" w:defUnhideWhenUsed="1" w:defQFormat="0" w:count="267">
+    <w:lsdException w:name="Normal" w:semiHidden="0" w:uiPriority="0" w:unhideWhenUsed="0" w:qFormat="1"/>
+    <w:lsdException w:name="heading 1" w:semiHidden="0" w:uiPriority="9" w:unhideWhenUsed="0" w:qFormat="1"/>
+    <w:lsdException w:name="heading 2" w:uiPriority="9" w:qFormat="1"/>
+    <w:lsdException w:name="heading 3" w:uiPriority="9" w:qFormat="1"/>
+    <w:lsdException w:name="heading 4" w:uiPriority="9" w:qFormat="1"/>
+    <w:lsdException w:name="heading 5" w:uiPriority="9" w:qFormat="1"/>
+    <w:lsdException w:name="heading 6" w:uiPriority="9" w:qFormat="1"/>
+    <w:lsdException w:name="heading 7" w:uiPriority="9" w:qFormat="1"/>
+    <w:lsdException w:name="heading 8" w:uiPriority="9" w:qFormat="1"/>
+    <w:lsdException w:name="heading 9" w:uiPriority="9" w:qFormat="1"/>
+    <w:lsdException w:name="toc 1" w:uiPriority="39"/>
+    <w:lsdException w:name="toc 2" w:uiPriority="39"/>
+    <w:lsdException w:name="toc 3" w:uiPriority="39"/>
+    <w:lsdException w:name="toc 4" w:uiPriority="39"/>
+    <w:lsdException w:name="toc 5" w:uiPriority="39"/>
+    <w:lsdException w:name="toc 6" w:uiPriority="39"/>
+    <w:lsdException w:name="toc 7" w:uiPriority="39"/>
+    <w:lsdException w:name="toc 8" w:uiPriority="39"/>
+    <w:lsdException w:name="toc 9" w:uiPriority="39"/>
+    <w:lsdException w:name="caption" w:uiPriority="35" w:qFormat="1"/>
+    <w:lsdException w:name="Title" w:semiHidden="0" w:uiPriority="10" w:unhideWhenUsed="0" w:qFormat="1"/>
+    <w:lsdException w:name="Default Paragraph Font" w:uiPriority="1"/>
+    <w:lsdException w:name="Subtitle" w:semiHidden="0" w:uiPriority="11" w:unhideWhenUsed="0" w:qFormat="1"/>
+    <w:lsdException w:name="Strong" w:semiHidden="0" w:uiPriority="22" w:unhideWhenUsed="0" w:qFormat="1"/>
+    <w:lsdException w:name="Emphasis" w:semiHidden="0" w:uiPriority="20" w:unhideWhenUsed="0" w:qFormat="1"/>
+    <w:lsdException w:name="Table Grid" w:semiHidden="0" w:uiPriority="39" w:unhideWhenUsed="0"/>
+    <w:lsdException w:name="Placeholder Text" w:unhideWhenUsed="0"/>
+    <w:lsdException w:name="No Spacing" w:semiHidden="0" w:uiPriority="1" w:unhideWhenUsed="0" w:qFormat="1"/>
+    <w:lsdException w:name="Light Shading" w:semiHidden="0" w:uiPriority="60" w:unhideWhenUsed="0"/>
+    <w:lsdException w:name="Light List" w:semiHidden="0" w:uiPriority="61" w:unhideWhenUsed="0"/>
+    <w:lsdException w:name="Light Grid" w:semiHidden="0" w:uiPriority="62" w:unhideWhenUsed="0"/>
+    <w:lsdException w:name="Medium Shading 1" w:semiHidden="0" w:uiPriority="63" w:unhideWhenUsed="0"/>
+    <w:lsdException w:name="Medium Shading 2" w:semiHidden="0" w:uiPriority="64" w:unhideWhenUsed="0"/>
+    <w:lsdException w:name="Medium List 1" w:semiHidden="0" w:uiPriority="65" w:unhideWhenUsed="0"/>
+    <w:lsdException w:name="Medium List 2" w:semiHidden="0" w:uiPriority="66" w:unhideWhenUsed="0"/>
+    <w:lsdException w:name="Medium Grid 1" w:semiHidden="0" w:uiPriority="67" w:unhideWhenUsed="0"/>
+    <w:lsdException w:name="Medium Grid 2" w:semiHidden="0" w:uiPriority="68" w:unhideWhenUsed="0"/>
+    <w:lsdException w:name="Medium Grid 3" w:semiHidden="0" w:uiPriority="69" w:unhideWhenUsed="0"/>
+    <w:lsdException w:name="Dark List" w:semiHidden="0" w:uiPriority="70" w:unhideWhenUsed="0"/>
+    <w:lsdException w:name="Colorful Shading" w:semiHidden="0" w:uiPriority="71" w:unhideWhenUsed="0"/>
+    <w:lsdException w:name="Colorful List" w:semiHidden="0" w:uiPriority="72" w:unhideWhenUsed="0"/>
+    <w:lsdException w:name="Colorful Grid" w:semiHidden="0" w:uiPriority="73" w:unhideWhenUsed="0"/>
+    <w:lsdException w:name="Light Shading Accent 1" w:semiHidden="0" w:uiPriority="60" w:unhideWhenUsed="0"/>
+    <w:lsdException w:name="Light List Accent 1" w:semiHidden="0" w:uiPriority="61" w:unhideWhenUsed="0"/>
+    <w:lsdException w:name="Light Grid Accent 1" w:semiHidden="0" w:uiPriority="62" w:unhideWhenUsed="0"/>
+    <w:lsdException w:name="Medium Shading 1 Accent 1" w:semiHidden="0" w:uiPriority="63" w:unhideWhenUsed="0"/>
+    <w:lsdException w:name="Medium Shading 2 Accent 1" w:semiHidden="0" w:uiPriority="64" w:unhideWhenUsed="0"/>
+    <w:lsdException w:name="Medium List 1 Accent 1" w:semiHidden="0" w:uiPriority="65" w:unhideWhenUsed="0"/>
+    <w:lsdException w:name="Revision" w:unhideWhenUsed="0"/>
+    <w:lsdException w:name="List Paragraph" w:semiHidden="0" w:uiPriority="34" w:unhideWhenUsed="0" w:qFormat="1"/>
+    <w:lsdException w:name="Quote" w:semiHidden="0" w:uiPriority="29" w:unhideWhenUsed="0" w:qFormat="1"/>
+    <w:lsdException w:name="Intense Quote" w:semiHidden="0" w:uiPriority="30" w:unhideWhenUsed="0" w:qFormat="1"/>
+    <w:lsdException w:name="Medium List 2 Accent 1" w:semiHidden="0" w:uiPriority="66" w:unhideWhenUsed="0"/>
+    <w:lsdException w:name="Medium Grid 1 Accent 1" w:semiHidden="0" w:uiPriority="67" w:unhideWhenUsed="0"/>
+    <w:lsdException w:name="Medium Grid 2 Accent 1" w:semiHidden="0" w:uiPriority="68" w:unhideWhenUsed="0"/>
+    <w:lsdException w:name="Medium Grid 3 Accent 1" w:semiHidden="0" w:uiPriority="69" w:unhideWhenUsed="0"/>
+    <w:lsdException w:name="Dark List Accent 1" w:semiHidden="0" w:uiPriority="70" w:unhideWhenUsed="0"/>
+    <w:lsdException w:name="Colorful Shading Accent 1" w:semiHidden="0" w:uiPriority="71" w:unhideWhenUsed="0"/>
+    <w:lsdException w:name="Colorful List Accent 1" w:semiHidden="0" w:uiPriority="72" w:unhideWhenUsed="0"/>
+    <w:lsdException w:name="Colorful Grid Accent 1" w:semiHidden="0" w:uiPriority="73" w:unhideWhenUsed="0"/>
+    <w:lsdException w:name="Light Shading Accent 2" w:semiHidden="0" w:uiPriority="60" w:unhideWhenUsed="0"/>
+    <w:lsdException w:name="Light List Accent 2" w:semiHidden="0" w:uiPriority="61" w:unhideWhenUsed="0"/>
+    <w:lsdException w:name="Light Grid Accent 2" w:semiHidden="0" w:uiPriority="62" w:unhideWhenUsed="0"/>
+    <w:lsdException w:name="Medium Shading 1 Accent 2" w:semiHidden="0" w:uiPriority="63" w:unhideWhenUsed="0"/>
+    <w:lsdException w:name="Medium Shading 2 Accent 2" w:semiHidden="0" w:uiPriority="64" w:unhideWhenUsed="0"/>
+    <w:lsdException w:name="Medium List 1 Accent 2" w:semiHidden="0" w:uiPriority="65" w:unhideWhenUsed="0"/>
+    <w:lsdException w:name="Medium List 2 Accent 2" w:semiHidden="0" w:uiPriority="66" w:unhideWhenUsed="0"/>
+    <w:lsdException w:name="Medium Grid 1 Accent 2" w:semiHidden="0" w:uiPriority="67" w:unhideWhenUsed="0"/>
+    <w:lsdException w:name="Medium Grid 2 Accent 2" w:semiHidden="0" w:uiPriority="68" w:unhideWhenUsed="0"/>
+    <w:lsdException w:name="Medium Grid 3 Accent 2" w:semiHidden="0" w:uiPriority="69" w:unhideWhenUsed="0"/>
+    <w:lsdException w:name="Dark List Accent 2" w:semiHidden="0" w:uiPriority="70" w:unhideWhenUsed="0"/>
+    <w:lsdException w:name="Colorful Shading Accent 2" w:semiHidden="0" w:uiPriority="71" w:unhideWhenUsed="0"/>
+    <w:lsdException w:name="Colorful List Accent 2" w:semiHidden="0" w:uiPriority="72" w:unhideWhenUsed="0"/>
+    <w:lsdException w:name="Colorful Grid Accent 2" w:semiHidden="0" w:uiPriority="73" w:unhideWhenUsed="0"/>
+    <w:lsdException w:name="Light Shading Accent 3" w:semiHidden="0" w:uiPriority="60" w:unhideWhenUsed="0"/>
+    <w:lsdException w:name="Light List Accent 3" w:semiHidden="0" w:uiPriority="61" w:unhideWhenUsed="0"/>
+    <w:lsdException w:name="Light Grid Accent 3" w:semiHidden="0" w:uiPriority="62" w:unhideWhenUsed="0"/>
+    <w:lsdException w:name="Medium Shading 1 Accent 3" w:semiHidden="0" w:uiPriority="63" w:unhideWhenUsed="0"/>
+    <w:lsdException w:name="Medium Shading 2 Accent 3" w:semiHidden="0" w:uiPriority="64" w:unhideWhenUsed="0"/>
+    <w:lsdException w:name="Medium List 1 Accent 3" w:semiHidden="0" w:uiPriority="65" w:unhideWhenUsed="0"/>
+    <w:lsdException w:name="Medium List 2 Accent 3" w:semiHidden="0" w:uiPriority="66" w:unhideWhenUsed="0"/>
+    <w:lsdException w:name="Medium Grid 1 Accent 3" w:semiHidden="0" w:uiPriority="67" w:unhideWhenUsed="0"/>
+    <w:lsdException w:name="Medium Grid 2 Accent 3" w:semiHidden="0" w:uiPriority="68" w:unhideWhenUsed="0"/>
+    <w:lsdException w:name="Medium Grid 3 Accent 3" w:semiHidden="0" w:uiPriority="69" w:unhideWhenUsed="0"/>
+    <w:lsdException w:name="Dark List Accent 3" w:semiHidden="0" w:uiPriority="70" w:unhideWhenUsed="0"/>
+    <w:lsdException w:name="Colorful Shading Accent 3" w:semiHidden="0" w:uiPriority="71" w:unhideWhenUsed="0"/>
+    <w:lsdException w:name="Colorful List Accent 3" w:semiHidden="0" w:uiPriority="72" w:unhideWhenUsed="0"/>
+    <w:lsdException w:name="Colorful Grid Accent 3" w:semiHidden="0" w:uiPriority="73" w:unhideWhenUsed="0"/>
+    <w:lsdException w:name="Light Shading Accent 4" w:semiHidden="0" w:uiPriority="60" w:unhideWhenUsed="0"/>
+    <w:lsdException w:name="Light List Accent 4" w:semiHidden="0" w:uiPriority="61" w:unhideWhenUsed="0"/>
+    <w:lsdException w:name="Light Grid Accent 4" w:semiHidden="0" w:uiPriority="62" w:unhideWhenUsed="0"/>
+    <w:lsdException w:name="Medium Shading 1 Accent 4" w:semiHidden="0" w:uiPriority="63" w:unhideWhenUsed="0"/>
+    <w:lsdException w:name="Medium Shading 2 Accent 4" w:semiHidden="0" w:uiPriority="64" w:unhideWhenUsed="0"/>
+    <w:lsdException w:name="Medium List 1 Accent 4" w:semiHidden="0" w:uiPriority="65" w:unhideWhenUsed="0"/>
+    <w:lsdException w:name="Medium List 2 Accent 4" w:semiHidden="0" w:uiPriority="66" w:unhideWhenUsed="0"/>
+    <w:lsdException w:name="Medium Grid 1 Accent 4" w:semiHidden="0" w:uiPriority="67" w:unhideWhenUsed="0"/>
+    <w:lsdException w:name="Medium Grid 2 Accent 4" w:semiHidden="0" w:uiPriority="68" w:unhideWhenUsed="0"/>
+    <w:lsdException w:name="Medium Grid 3 Accent 4" w:semiHidden="0" w:uiPriority="69" w:unhideWhenUsed="0"/>
+    <w:lsdException w:name="Dark List Accent 4" w:semiHidden="0" w:uiPriority="70" w:unhideWhenUsed="0"/>
+    <w:lsdException w:name="Colorful Shading Accent 4" w:semiHidden="0" w:uiPriority="71" w:unhideWhenUsed="0"/>
+    <w:lsdException w:name="Colorful List Accent 4" w:semiHidden="0" w:uiPriority="72" w:unhideWhenUsed="0"/>
+    <w:lsdException w:name="Colorful Grid Accent 4" w:semiHidden="0" w:uiPriority="73" w:unhideWhenUsed="0"/>
+    <w:lsdException w:name="Light Shading Accent 5" w:semiHidden="0" w:uiPriority="60" w:unhideWhenUsed="0"/>
+    <w:lsdException w:name="Light List Accent 5" w:semiHidden="0" w:uiPriority="61" w:unhideWhenUsed="0"/>
+    <w:lsdException w:name="Light Grid Accent 5" w:semiHidden="0" w:uiPriority="62" w:unhideWhenUsed="0"/>
+    <w:lsdException w:name="Medium Shading 1 Accent 5" w:semiHidden="0" w:uiPriority="63" w:unhideWhenUsed="0"/>
+    <w:lsdException w:name="Medium Shading 2 Accent 5" w:semiHidden="0" w:uiPriority="64" w:unhideWhenUsed="0"/>
+    <w:lsdException w:name="Medium List 1 Accent 5" w:semiHidden="0" w:uiPriority="65" w:unhideWhenUsed="0"/>
+    <w:lsdException w:name="Medium List 2 Accent 5" w:semiHidden="0" w:uiPriority="66" w:unhideWhenUsed="0"/>
+    <w:lsdException w:name="Medium Grid 1 Accent 5" w:semiHidden="0" w:uiPriority="67" w:unhideWhenUsed="0"/>
+    <w:lsdException w:name="Medium Grid 2 Accent 5" w:semiHidden="0" w:uiPriority="68" w:unhideWhenUsed="0"/>
+    <w:lsdException w:name="Medium Grid 3 Accent 5" w:semiHidden="0" w:uiPriority="69" w:unhideWhenUsed="0"/>
+    <w:lsdException w:name="Dark List Accent 5" w:semiHidden="0" w:uiPriority="70" w:unhideWhenUsed="0"/>
+    <w:lsdException w:name="Colorful Shading Accent 5" w:semiHidden="0" w:uiPriority="71" w:unhideWhenUsed="0"/>
+    <w:lsdException w:name="Colorful List Accent 5" w:semiHidden="0" w:uiPriority="72" w:unhideWhenUsed="0"/>
+    <w:lsdException w:name="Colorful Grid Accent 5" w:semiHidden="0" w:uiPriority="73" w:unhideWhenUsed="0"/>
+    <w:lsdException w:name="Light Shading Accent 6" w:semiHidden="0" w:uiPriority="60" w:unhideWhenUsed="0"/>
+    <w:lsdException w:name="Light List Accent 6" w:semiHidden="0" w:uiPriority="61" w:unhideWhenUsed="0"/>
+    <w:lsdException w:name="Light Grid Accent 6" w:semiHidden="0" w:uiPriority="62" w:unhideWhenUsed="0"/>
+    <w:lsdException w:name="Medium Shading 1 Accent 6" w:semiHidden="0" w:uiPriority="63" w:unhideWhenUsed="0"/>
+    <w:lsdException w:name="Medium Shading 2 Accent 6" w:semiHidden="0" w:uiPriority="64" w:unhideWhenUsed="0"/>
+    <w:lsdException w:name="Medium List 1 Accent 6" w:semiHidden="0" w:uiPriority="65" w:unhideWhenUsed="0"/>
+    <w:lsdException w:name="Medium List 2 Accent 6" w:semiHidden="0" w:uiPriority="66" w:unhideWhenUsed="0"/>
+    <w:lsdException w:name="Medium Grid 1 Accent 6" w:semiHidden="0" w:uiPriority="67" w:unhideWhenUsed="0"/>
+    <w:lsdException w:name="Medium Grid 2 Accent 6" w:semiHidden="0" w:uiPriority="68" w:unhideWhenUsed="0"/>
+    <w:lsdException w:name="Medium Grid 3 Accent 6" w:semiHidden="0" w:uiPriority="69" w:unhideWhenUsed="0"/>
+    <w:lsdException w:name="Dark List Accent 6" w:semiHidden="0" w:uiPriority="70" w:unhideWhenUsed="0"/>
+    <w:lsdException w:name="Colorful Shading Accent 6" w:semiHidden="0" w:uiPriority="71" w:unhideWhenUsed="0"/>
+    <w:lsdException w:name="Colorful List Accent 6" w:semiHidden="0" w:uiPriority="72" w:unhideWhenUsed="0"/>
+    <w:lsdException w:name="Colorful Grid Accent 6" w:semiHidden="0" w:uiPriority="73" w:unhideWhenUsed="0"/>
+    <w:lsdException w:name="Subtle Emphasis" w:semiHidden="0" w:uiPriority="19" w:unhideWhenUsed="0" w:qFormat="1"/>
+    <w:lsdException w:name="Intense Emphasis" w:semiHidden="0" w:uiPriority="21" w:unhideWhenUsed="0" w:qFormat="1"/>
+    <w:lsdException w:name="Subtle Reference" w:semiHidden="0" w:uiPriority="31" w:unhideWhenUsed="0" w:qFormat="1"/>
+    <w:lsdException w:name="Intense Reference" w:semiHidden="0" w:uiPriority="32" w:unhideWhenUsed="0" w:qFormat="1"/>
+    <w:lsdException w:name="Book Title" w:semiHidden="0" w:uiPriority="33" w:unhideWhenUsed="0" w:qFormat="1"/>
+    <w:lsdException w:name="Bibliography" w:uiPriority="37"/>
+    <w:lsdException w:name="TOC Heading" w:uiPriority="39" w:qFormat="1"/>
   </w:latentStyles>
-  <w:style w:type="paragraph" w:default="1" w:styleId="Normal">
+  <w:style w:type="paragraph" w:default="1" w:styleId="a">
     <w:name w:val="Normal"/>
     <w:qFormat/>
+    <w:rsid w:val="00113325"/>
   </w:style>
-  <w:style w:type="character" w:default="1" w:styleId="DefaultParagraphFont">
+  <w:style w:type="character" w:default="1" w:styleId="a0">
     <w:name w:val="Default Paragraph Font"/>
     <w:uiPriority w:val="1"/>
     <w:semiHidden/>
     <w:unhideWhenUsed/>
   </w:style>
-  <w:style w:type="table" w:default="1" w:styleId="TableNormal">
+  <w:style w:type="table" w:default="1" w:styleId="a1">
     <w:name w:val="Normal Table"/>
     <w:uiPriority w:val="99"/>
     <w:semiHidden/>
     <w:unhideWhenUsed/>
+    <w:qFormat/>
     <w:tblPr>
       <w:tblInd w:w="0" w:type="dxa"/>
       <w:tblCellMar>
@@ -2142,15 +1992,15 @@
       </w:tblCellMar>
     </w:tblPr>
   </w:style>
-  <w:style w:type="numbering" w:default="1" w:styleId="NoList">
+  <w:style w:type="numbering" w:default="1" w:styleId="a2">
     <w:name w:val="No List"/>
     <w:uiPriority w:val="99"/>
     <w:semiHidden/>
     <w:unhideWhenUsed/>
   </w:style>
-  <w:style w:type="paragraph" w:styleId="ListParagraph">
+  <w:style w:type="paragraph" w:styleId="a3">
     <w:name w:val="List Paragraph"/>
-    <w:basedOn w:val="Normal"/>
+    <w:basedOn w:val="a"/>
     <w:uiPriority w:val="34"/>
     <w:qFormat/>
     <w:rsid w:val="00F07F88"/>
@@ -2158,6 +2008,36 @@
       <w:ind w:left="720"/>
       <w:contextualSpacing/>
     </w:pPr>
+  </w:style>
+  <w:style w:type="paragraph" w:styleId="a4">
+    <w:name w:val="Balloon Text"/>
+    <w:basedOn w:val="a"/>
+    <w:link w:val="a5"/>
+    <w:uiPriority w:val="99"/>
+    <w:semiHidden/>
+    <w:unhideWhenUsed/>
+    <w:rsid w:val="00B650C5"/>
+    <w:pPr>
+      <w:spacing w:after="0" w:line="240" w:lineRule="auto"/>
+    </w:pPr>
+    <w:rPr>
+      <w:rFonts w:ascii="Tahoma" w:hAnsi="Tahoma" w:cs="Tahoma"/>
+      <w:sz w:val="16"/>
+      <w:szCs w:val="16"/>
+    </w:rPr>
+  </w:style>
+  <w:style w:type="character" w:customStyle="1" w:styleId="a5">
+    <w:name w:val="טקסט בלונים תו"/>
+    <w:basedOn w:val="a0"/>
+    <w:link w:val="a4"/>
+    <w:uiPriority w:val="99"/>
+    <w:semiHidden/>
+    <w:rsid w:val="00B650C5"/>
+    <w:rPr>
+      <w:rFonts w:ascii="Tahoma" w:hAnsi="Tahoma" w:cs="Tahoma"/>
+      <w:sz w:val="16"/>
+      <w:szCs w:val="16"/>
+    </w:rPr>
   </w:style>
 </w:styles>
 </file>
@@ -2205,7 +2085,7 @@
     </a:clrScheme>
     <a:fontScheme name="Office">
       <a:majorFont>
-        <a:latin typeface="Calibri Light" panose="020F0302020204030204"/>
+        <a:latin typeface="Calibri Light"/>
         <a:ea typeface=""/>
         <a:cs typeface=""/>
         <a:font script="Jpan" typeface="ＭＳ ゴシック"/>
@@ -2240,7 +2120,7 @@
         <a:font script="Geor" typeface="Sylfaen"/>
       </a:majorFont>
       <a:minorFont>
-        <a:latin typeface="Calibri" panose="020F0502020204030204"/>
+        <a:latin typeface="Calibri"/>
         <a:ea typeface=""/>
         <a:cs typeface=""/>
         <a:font script="Jpan" typeface="ＭＳ 明朝"/>
@@ -2417,8 +2297,20 @@
   <a:extraClrSchemeLst/>
   <a:extLst>
     <a:ext uri="{05A4C25C-085E-4340-85A3-A5531E510DB2}">
-      <thm15:themeFamily xmlns:thm15="http://schemas.microsoft.com/office/thememl/2012/main" name="Office Theme" id="{62F939B6-93AF-4DB8-9C6B-D6C7DFDC589F}" vid="{4A3C46E8-61CC-4603-A589-7422A47A8E4A}"/>
+      <thm15:themeFamily xmlns:thm15="http://schemas.microsoft.com/office/thememl/2012/main" xmlns="" name="Office Theme" id="{62F939B6-93AF-4DB8-9C6B-D6C7DFDC589F}" vid="{4A3C46E8-61CC-4603-A589-7422A47A8E4A}"/>
     </a:ext>
   </a:extLst>
 </a:theme>
+</file>
+
+<file path=customXml/item1.xml><?xml version="1.0" encoding="utf-8"?>
+<b:Sources xmlns:b="http://schemas.openxmlformats.org/officeDocument/2006/bibliography" xmlns="http://schemas.openxmlformats.org/officeDocument/2006/bibliography" SelectedStyle="\APA.XSL" StyleName="APA Fifth Edition"/>
+</file>
+
+<file path=customXml/itemProps1.xml><?xml version="1.0" encoding="utf-8"?>
+<ds:datastoreItem xmlns:ds="http://schemas.openxmlformats.org/officeDocument/2006/customXml" ds:itemID="{88F0BA62-7891-4290-8EF2-0E059D85750B}">
+  <ds:schemaRefs>
+    <ds:schemaRef ds:uri="http://schemas.openxmlformats.org/officeDocument/2006/bibliography"/>
+  </ds:schemaRefs>
+</ds:datastoreItem>
 </file>
</xml_diff>